<commit_message>
prototipos y diccionario de funciones
</commit_message>
<xml_diff>
--- a/Documentos/Diccionario de funciones.docx
+++ b/Documentos/Diccionario de funciones.docx
@@ -10065,7 +10065,307 @@
                 <w:sz w:val="20"/>
                 <w:szCs w:val="20"/>
               </w:rPr>
-              <w:t>_</w:t>
+              <w:t>_estacion</w:t>
+            </w:r>
+            <w:proofErr w:type="spellEnd"/>
+            <w:r>
+              <w:rPr>
+                <w:rFonts w:ascii="Times New Roman" w:hAnsi="Times New Roman" w:cs="Times New Roman"/>
+                <w:sz w:val="20"/>
+                <w:szCs w:val="20"/>
+              </w:rPr>
+              <w:t xml:space="preserve">, </w:t>
+            </w:r>
+            <w:proofErr w:type="spellStart"/>
+            <w:r>
+              <w:rPr>
+                <w:rFonts w:ascii="Times New Roman" w:hAnsi="Times New Roman" w:cs="Times New Roman"/>
+                <w:sz w:val="20"/>
+                <w:szCs w:val="20"/>
+              </w:rPr>
+              <w:t>nombre</w:t>
+            </w:r>
+            <w:r>
+              <w:rPr>
+                <w:rFonts w:ascii="Times New Roman" w:hAnsi="Times New Roman" w:cs="Times New Roman"/>
+                <w:sz w:val="20"/>
+                <w:szCs w:val="20"/>
+              </w:rPr>
+              <w:t>_c</w:t>
+            </w:r>
+            <w:r>
+              <w:rPr>
+                <w:rFonts w:ascii="Times New Roman" w:hAnsi="Times New Roman" w:cs="Times New Roman"/>
+                <w:sz w:val="20"/>
+                <w:szCs w:val="20"/>
+              </w:rPr>
+              <w:t>orto_estacion</w:t>
+            </w:r>
+            <w:proofErr w:type="spellEnd"/>
+            <w:r>
+              <w:rPr>
+                <w:rFonts w:ascii="Times New Roman" w:hAnsi="Times New Roman" w:cs="Times New Roman"/>
+                <w:sz w:val="20"/>
+                <w:szCs w:val="20"/>
+              </w:rPr>
+              <w:t xml:space="preserve">, </w:t>
+            </w:r>
+            <w:proofErr w:type="spellStart"/>
+            <w:r>
+              <w:rPr>
+                <w:rFonts w:ascii="Times New Roman" w:hAnsi="Times New Roman" w:cs="Times New Roman"/>
+                <w:sz w:val="20"/>
+                <w:szCs w:val="20"/>
+              </w:rPr>
+              <w:t>serial_estacion</w:t>
+            </w:r>
+            <w:proofErr w:type="spellEnd"/>
+            <w:r>
+              <w:rPr>
+                <w:rFonts w:ascii="Times New Roman" w:hAnsi="Times New Roman" w:cs="Times New Roman"/>
+                <w:sz w:val="20"/>
+                <w:szCs w:val="20"/>
+              </w:rPr>
+              <w:t xml:space="preserve">, </w:t>
+            </w:r>
+            <w:proofErr w:type="spellStart"/>
+            <w:r>
+              <w:rPr>
+                <w:rFonts w:ascii="Times New Roman" w:hAnsi="Times New Roman" w:cs="Times New Roman"/>
+                <w:sz w:val="20"/>
+                <w:szCs w:val="20"/>
+              </w:rPr>
+              <w:t>organización_estacion</w:t>
+            </w:r>
+            <w:proofErr w:type="spellEnd"/>
+            <w:r>
+              <w:rPr>
+                <w:rFonts w:ascii="Times New Roman" w:hAnsi="Times New Roman" w:cs="Times New Roman"/>
+                <w:sz w:val="20"/>
+                <w:szCs w:val="20"/>
+              </w:rPr>
+              <w:t xml:space="preserve">, </w:t>
+            </w:r>
+            <w:proofErr w:type="spellStart"/>
+            <w:r>
+              <w:rPr>
+                <w:rFonts w:ascii="Times New Roman" w:hAnsi="Times New Roman" w:cs="Times New Roman"/>
+                <w:sz w:val="20"/>
+                <w:szCs w:val="20"/>
+              </w:rPr>
+              <w:t>categoría_estacion</w:t>
+            </w:r>
+            <w:proofErr w:type="spellEnd"/>
+            <w:r>
+              <w:rPr>
+                <w:rFonts w:ascii="Times New Roman" w:hAnsi="Times New Roman" w:cs="Times New Roman"/>
+                <w:sz w:val="20"/>
+                <w:szCs w:val="20"/>
+              </w:rPr>
+              <w:t xml:space="preserve">, </w:t>
+            </w:r>
+            <w:proofErr w:type="spellStart"/>
+            <w:r>
+              <w:rPr>
+                <w:rFonts w:ascii="Times New Roman" w:hAnsi="Times New Roman" w:cs="Times New Roman"/>
+                <w:sz w:val="20"/>
+                <w:szCs w:val="20"/>
+              </w:rPr>
+              <w:t>base_tiempo_estacion</w:t>
+            </w:r>
+            <w:proofErr w:type="spellEnd"/>
+            <w:r>
+              <w:rPr>
+                <w:rFonts w:ascii="Times New Roman" w:hAnsi="Times New Roman" w:cs="Times New Roman"/>
+                <w:sz w:val="20"/>
+                <w:szCs w:val="20"/>
+              </w:rPr>
+              <w:t xml:space="preserve">, </w:t>
+            </w:r>
+            <w:proofErr w:type="spellStart"/>
+            <w:r>
+              <w:rPr>
+                <w:rFonts w:ascii="Times New Roman" w:hAnsi="Times New Roman" w:cs="Times New Roman"/>
+                <w:sz w:val="20"/>
+                <w:szCs w:val="20"/>
+              </w:rPr>
+              <w:t>observación_estacion</w:t>
+            </w:r>
+            <w:proofErr w:type="spellEnd"/>
+            <w:r>
+              <w:rPr>
+                <w:rFonts w:ascii="Times New Roman" w:hAnsi="Times New Roman" w:cs="Times New Roman"/>
+                <w:sz w:val="20"/>
+                <w:szCs w:val="20"/>
+              </w:rPr>
+              <w:t xml:space="preserve">, </w:t>
+            </w:r>
+            <w:proofErr w:type="spellStart"/>
+            <w:r>
+              <w:rPr>
+                <w:rFonts w:ascii="Times New Roman" w:hAnsi="Times New Roman" w:cs="Times New Roman"/>
+                <w:sz w:val="20"/>
+                <w:szCs w:val="20"/>
+              </w:rPr>
+              <w:t>región_estacion</w:t>
+            </w:r>
+            <w:proofErr w:type="spellEnd"/>
+            <w:r>
+              <w:rPr>
+                <w:rFonts w:ascii="Times New Roman" w:hAnsi="Times New Roman" w:cs="Times New Roman"/>
+                <w:sz w:val="20"/>
+                <w:szCs w:val="20"/>
+              </w:rPr>
+              <w:t xml:space="preserve">, </w:t>
+            </w:r>
+            <w:proofErr w:type="spellStart"/>
+            <w:r>
+              <w:rPr>
+                <w:rFonts w:ascii="Times New Roman" w:hAnsi="Times New Roman" w:cs="Times New Roman"/>
+                <w:sz w:val="20"/>
+                <w:szCs w:val="20"/>
+              </w:rPr>
+              <w:t>ciudad_estacion</w:t>
+            </w:r>
+            <w:proofErr w:type="spellEnd"/>
+            <w:r>
+              <w:rPr>
+                <w:rFonts w:ascii="Times New Roman" w:hAnsi="Times New Roman" w:cs="Times New Roman"/>
+                <w:sz w:val="20"/>
+                <w:szCs w:val="20"/>
+              </w:rPr>
+              <w:t xml:space="preserve">, </w:t>
+            </w:r>
+            <w:proofErr w:type="spellStart"/>
+            <w:r>
+              <w:rPr>
+                <w:rFonts w:ascii="Times New Roman" w:hAnsi="Times New Roman" w:cs="Times New Roman"/>
+                <w:sz w:val="20"/>
+                <w:szCs w:val="20"/>
+              </w:rPr>
+              <w:t>localización_estacion</w:t>
+            </w:r>
+            <w:proofErr w:type="spellEnd"/>
+            <w:r>
+              <w:rPr>
+                <w:rFonts w:ascii="Times New Roman" w:hAnsi="Times New Roman" w:cs="Times New Roman"/>
+                <w:sz w:val="20"/>
+                <w:szCs w:val="20"/>
+              </w:rPr>
+              <w:t xml:space="preserve">, </w:t>
+            </w:r>
+            <w:proofErr w:type="spellStart"/>
+            <w:r>
+              <w:rPr>
+                <w:rFonts w:ascii="Times New Roman" w:hAnsi="Times New Roman" w:cs="Times New Roman"/>
+                <w:sz w:val="20"/>
+                <w:szCs w:val="20"/>
+              </w:rPr>
+              <w:t>latitud_estacion</w:t>
+            </w:r>
+            <w:proofErr w:type="spellEnd"/>
+            <w:r>
+              <w:rPr>
+                <w:rFonts w:ascii="Times New Roman" w:hAnsi="Times New Roman" w:cs="Times New Roman"/>
+                <w:sz w:val="20"/>
+                <w:szCs w:val="20"/>
+              </w:rPr>
+              <w:t xml:space="preserve">, </w:t>
+            </w:r>
+            <w:proofErr w:type="spellStart"/>
+            <w:r>
+              <w:rPr>
+                <w:rFonts w:ascii="Times New Roman" w:hAnsi="Times New Roman" w:cs="Times New Roman"/>
+                <w:sz w:val="20"/>
+                <w:szCs w:val="20"/>
+              </w:rPr>
+              <w:t>longitud_estacion</w:t>
+            </w:r>
+            <w:proofErr w:type="spellEnd"/>
+            <w:r>
+              <w:rPr>
+                <w:rFonts w:ascii="Times New Roman" w:hAnsi="Times New Roman" w:cs="Times New Roman"/>
+                <w:sz w:val="20"/>
+                <w:szCs w:val="20"/>
+              </w:rPr>
+              <w:t xml:space="preserve">, </w:t>
+            </w:r>
+            <w:proofErr w:type="spellStart"/>
+            <w:r>
+              <w:rPr>
+                <w:rFonts w:ascii="Times New Roman" w:hAnsi="Times New Roman" w:cs="Times New Roman"/>
+                <w:sz w:val="20"/>
+                <w:szCs w:val="20"/>
+              </w:rPr>
+              <w:t>elevación_estacion</w:t>
+            </w:r>
+            <w:proofErr w:type="spellEnd"/>
+            <w:r>
+              <w:rPr>
+                <w:rFonts w:ascii="Times New Roman" w:hAnsi="Times New Roman" w:cs="Times New Roman"/>
+                <w:sz w:val="20"/>
+                <w:szCs w:val="20"/>
+              </w:rPr>
+              <w:t xml:space="preserve">, </w:t>
+            </w:r>
+            <w:proofErr w:type="spellStart"/>
+            <w:r>
+              <w:rPr>
+                <w:rFonts w:ascii="Times New Roman" w:hAnsi="Times New Roman" w:cs="Times New Roman"/>
+                <w:sz w:val="20"/>
+                <w:szCs w:val="20"/>
+              </w:rPr>
+              <w:t>gmt_estacion</w:t>
+            </w:r>
+            <w:proofErr w:type="spellEnd"/>
+            <w:r>
+              <w:rPr>
+                <w:rFonts w:ascii="Times New Roman" w:hAnsi="Times New Roman" w:cs="Times New Roman"/>
+                <w:sz w:val="20"/>
+                <w:szCs w:val="20"/>
+              </w:rPr>
+              <w:t xml:space="preserve">, </w:t>
+            </w:r>
+            <w:proofErr w:type="spellStart"/>
+            <w:r>
+              <w:rPr>
+                <w:rFonts w:ascii="Times New Roman" w:hAnsi="Times New Roman" w:cs="Times New Roman"/>
+                <w:sz w:val="20"/>
+                <w:szCs w:val="20"/>
+              </w:rPr>
+              <w:t>protocolo_estacion</w:t>
+            </w:r>
+            <w:proofErr w:type="spellEnd"/>
+            <w:r>
+              <w:rPr>
+                <w:rFonts w:ascii="Times New Roman" w:hAnsi="Times New Roman" w:cs="Times New Roman"/>
+                <w:sz w:val="20"/>
+                <w:szCs w:val="20"/>
+              </w:rPr>
+              <w:t>)</w:t>
+            </w:r>
+          </w:p>
+        </w:tc>
+        <w:tc>
+          <w:tcPr>
+            <w:tcW w:w="3058" w:type="dxa"/>
+          </w:tcPr>
+          <w:p>
+            <w:pPr>
+              <w:rPr>
+                <w:rFonts w:ascii="Times New Roman" w:hAnsi="Times New Roman" w:cs="Times New Roman"/>
+                <w:sz w:val="20"/>
+                <w:szCs w:val="20"/>
+              </w:rPr>
+            </w:pPr>
+            <w:proofErr w:type="spellStart"/>
+            <w:r>
+              <w:rPr>
+                <w:rFonts w:ascii="Times New Roman" w:hAnsi="Times New Roman" w:cs="Times New Roman"/>
+                <w:sz w:val="20"/>
+                <w:szCs w:val="20"/>
+              </w:rPr>
+              <w:t>id_</w:t>
             </w:r>
             <w:r>
               <w:rPr>
@@ -10082,149 +10382,393 @@
                 <w:sz w:val="20"/>
                 <w:szCs w:val="20"/>
               </w:rPr>
+              <w:t xml:space="preserve"> (</w:t>
+            </w:r>
+            <w:proofErr w:type="spellStart"/>
+            <w:r>
+              <w:rPr>
+                <w:rFonts w:ascii="Times New Roman" w:hAnsi="Times New Roman" w:cs="Times New Roman"/>
+                <w:sz w:val="20"/>
+                <w:szCs w:val="20"/>
+              </w:rPr>
+              <w:t>Integer</w:t>
+            </w:r>
+            <w:proofErr w:type="spellEnd"/>
+            <w:r>
+              <w:rPr>
+                <w:rFonts w:ascii="Times New Roman" w:hAnsi="Times New Roman" w:cs="Times New Roman"/>
+                <w:sz w:val="20"/>
+                <w:szCs w:val="20"/>
+              </w:rPr>
+              <w:t xml:space="preserve">) </w:t>
+            </w:r>
+            <w:proofErr w:type="spellStart"/>
+            <w:r>
+              <w:rPr>
+                <w:rFonts w:ascii="Times New Roman" w:hAnsi="Times New Roman" w:cs="Times New Roman"/>
+                <w:sz w:val="20"/>
+                <w:szCs w:val="20"/>
+              </w:rPr>
+              <w:t>nombre</w:t>
+            </w:r>
+            <w:r>
+              <w:rPr>
+                <w:rFonts w:ascii="Times New Roman" w:hAnsi="Times New Roman" w:cs="Times New Roman"/>
+                <w:sz w:val="20"/>
+                <w:szCs w:val="20"/>
+              </w:rPr>
+              <w:t>_estacion</w:t>
+            </w:r>
+            <w:proofErr w:type="spellEnd"/>
+            <w:r>
+              <w:rPr>
+                <w:rFonts w:ascii="Times New Roman" w:hAnsi="Times New Roman" w:cs="Times New Roman"/>
+                <w:sz w:val="20"/>
+                <w:szCs w:val="20"/>
+              </w:rPr>
+              <w:t>(</w:t>
+            </w:r>
+            <w:proofErr w:type="spellStart"/>
+            <w:r>
+              <w:rPr>
+                <w:rFonts w:ascii="Times New Roman" w:hAnsi="Times New Roman" w:cs="Times New Roman"/>
+                <w:sz w:val="20"/>
+                <w:szCs w:val="20"/>
+              </w:rPr>
+              <w:t>String</w:t>
+            </w:r>
+            <w:proofErr w:type="spellEnd"/>
+            <w:r>
+              <w:rPr>
+                <w:rFonts w:ascii="Times New Roman" w:hAnsi="Times New Roman" w:cs="Times New Roman"/>
+                <w:sz w:val="20"/>
+                <w:szCs w:val="20"/>
+              </w:rPr>
+              <w:t xml:space="preserve">) </w:t>
+            </w:r>
+            <w:proofErr w:type="spellStart"/>
+            <w:r>
+              <w:rPr>
+                <w:rFonts w:ascii="Times New Roman" w:hAnsi="Times New Roman" w:cs="Times New Roman"/>
+                <w:sz w:val="20"/>
+                <w:szCs w:val="20"/>
+              </w:rPr>
+              <w:t>nombre</w:t>
+            </w:r>
+            <w:r>
+              <w:rPr>
+                <w:rFonts w:ascii="Times New Roman" w:hAnsi="Times New Roman" w:cs="Times New Roman"/>
+                <w:sz w:val="20"/>
+                <w:szCs w:val="20"/>
+              </w:rPr>
+              <w:t>_c</w:t>
+            </w:r>
+            <w:r>
+              <w:rPr>
+                <w:rFonts w:ascii="Times New Roman" w:hAnsi="Times New Roman" w:cs="Times New Roman"/>
+                <w:sz w:val="20"/>
+                <w:szCs w:val="20"/>
+              </w:rPr>
+              <w:t>orto_estacion</w:t>
+            </w:r>
+            <w:proofErr w:type="spellEnd"/>
+            <w:r>
+              <w:rPr>
+                <w:rFonts w:ascii="Times New Roman" w:hAnsi="Times New Roman" w:cs="Times New Roman"/>
+                <w:sz w:val="20"/>
+                <w:szCs w:val="20"/>
+              </w:rPr>
+              <w:t>(</w:t>
+            </w:r>
+            <w:proofErr w:type="spellStart"/>
+            <w:r>
+              <w:rPr>
+                <w:rFonts w:ascii="Times New Roman" w:hAnsi="Times New Roman" w:cs="Times New Roman"/>
+                <w:sz w:val="20"/>
+                <w:szCs w:val="20"/>
+              </w:rPr>
+              <w:t>String</w:t>
+            </w:r>
+            <w:proofErr w:type="spellEnd"/>
+            <w:r>
+              <w:rPr>
+                <w:rFonts w:ascii="Times New Roman" w:hAnsi="Times New Roman" w:cs="Times New Roman"/>
+                <w:sz w:val="20"/>
+                <w:szCs w:val="20"/>
+              </w:rPr>
+              <w:t>)</w:t>
+            </w:r>
+            <w:r>
+              <w:rPr>
+                <w:rFonts w:ascii="Times New Roman" w:hAnsi="Times New Roman" w:cs="Times New Roman"/>
+                <w:sz w:val="20"/>
+                <w:szCs w:val="20"/>
+              </w:rPr>
+              <w:t xml:space="preserve"> </w:t>
+            </w:r>
+            <w:proofErr w:type="spellStart"/>
+            <w:r>
+              <w:rPr>
+                <w:rFonts w:ascii="Times New Roman" w:hAnsi="Times New Roman" w:cs="Times New Roman"/>
+                <w:sz w:val="20"/>
+                <w:szCs w:val="20"/>
+              </w:rPr>
+              <w:t>serial_estacion</w:t>
+            </w:r>
+            <w:proofErr w:type="spellEnd"/>
+            <w:r>
+              <w:rPr>
+                <w:rFonts w:ascii="Times New Roman" w:hAnsi="Times New Roman" w:cs="Times New Roman"/>
+                <w:sz w:val="20"/>
+                <w:szCs w:val="20"/>
+              </w:rPr>
+              <w:t>(</w:t>
+            </w:r>
+            <w:proofErr w:type="spellStart"/>
+            <w:r>
+              <w:rPr>
+                <w:rFonts w:ascii="Times New Roman" w:hAnsi="Times New Roman" w:cs="Times New Roman"/>
+                <w:sz w:val="20"/>
+                <w:szCs w:val="20"/>
+              </w:rPr>
+              <w:t>String</w:t>
+            </w:r>
+            <w:proofErr w:type="spellEnd"/>
+            <w:r>
+              <w:rPr>
+                <w:rFonts w:ascii="Times New Roman" w:hAnsi="Times New Roman" w:cs="Times New Roman"/>
+                <w:sz w:val="20"/>
+                <w:szCs w:val="20"/>
+              </w:rPr>
+              <w:t>)</w:t>
+            </w:r>
+            <w:r>
+              <w:rPr>
+                <w:rFonts w:ascii="Times New Roman" w:hAnsi="Times New Roman" w:cs="Times New Roman"/>
+                <w:sz w:val="20"/>
+                <w:szCs w:val="20"/>
+              </w:rPr>
+              <w:t xml:space="preserve"> </w:t>
+            </w:r>
+            <w:proofErr w:type="spellStart"/>
+            <w:r>
+              <w:rPr>
+                <w:rFonts w:ascii="Times New Roman" w:hAnsi="Times New Roman" w:cs="Times New Roman"/>
+                <w:sz w:val="20"/>
+                <w:szCs w:val="20"/>
+              </w:rPr>
+              <w:t>organización_estacion</w:t>
+            </w:r>
+            <w:proofErr w:type="spellEnd"/>
+            <w:r>
+              <w:rPr>
+                <w:rFonts w:ascii="Times New Roman" w:hAnsi="Times New Roman" w:cs="Times New Roman"/>
+                <w:sz w:val="20"/>
+                <w:szCs w:val="20"/>
+              </w:rPr>
+              <w:t>(</w:t>
+            </w:r>
+            <w:proofErr w:type="spellStart"/>
+            <w:r>
+              <w:rPr>
+                <w:rFonts w:ascii="Times New Roman" w:hAnsi="Times New Roman" w:cs="Times New Roman"/>
+                <w:sz w:val="20"/>
+                <w:szCs w:val="20"/>
+              </w:rPr>
+              <w:t>String</w:t>
+            </w:r>
+            <w:proofErr w:type="spellEnd"/>
+            <w:r>
+              <w:rPr>
+                <w:rFonts w:ascii="Times New Roman" w:hAnsi="Times New Roman" w:cs="Times New Roman"/>
+                <w:sz w:val="20"/>
+                <w:szCs w:val="20"/>
+              </w:rPr>
+              <w:t>)</w:t>
+            </w:r>
+            <w:r>
+              <w:rPr>
+                <w:rFonts w:ascii="Times New Roman" w:hAnsi="Times New Roman" w:cs="Times New Roman"/>
+                <w:sz w:val="20"/>
+                <w:szCs w:val="20"/>
+              </w:rPr>
+              <w:t xml:space="preserve"> </w:t>
+            </w:r>
+            <w:proofErr w:type="spellStart"/>
+            <w:r>
+              <w:rPr>
+                <w:rFonts w:ascii="Times New Roman" w:hAnsi="Times New Roman" w:cs="Times New Roman"/>
+                <w:sz w:val="20"/>
+                <w:szCs w:val="20"/>
+              </w:rPr>
+              <w:t>categoría_estacion</w:t>
+            </w:r>
+            <w:proofErr w:type="spellEnd"/>
+            <w:r>
+              <w:rPr>
+                <w:rFonts w:ascii="Times New Roman" w:hAnsi="Times New Roman" w:cs="Times New Roman"/>
+                <w:sz w:val="20"/>
+                <w:szCs w:val="20"/>
+              </w:rPr>
+              <w:t>(</w:t>
+            </w:r>
+            <w:proofErr w:type="spellStart"/>
+            <w:r>
+              <w:rPr>
+                <w:rFonts w:ascii="Times New Roman" w:hAnsi="Times New Roman" w:cs="Times New Roman"/>
+                <w:sz w:val="20"/>
+                <w:szCs w:val="20"/>
+              </w:rPr>
+              <w:t>String</w:t>
+            </w:r>
+            <w:proofErr w:type="spellEnd"/>
+            <w:r>
+              <w:rPr>
+                <w:rFonts w:ascii="Times New Roman" w:hAnsi="Times New Roman" w:cs="Times New Roman"/>
+                <w:sz w:val="20"/>
+                <w:szCs w:val="20"/>
+              </w:rPr>
+              <w:t>)</w:t>
+            </w:r>
+            <w:r>
+              <w:rPr>
+                <w:rFonts w:ascii="Times New Roman" w:hAnsi="Times New Roman" w:cs="Times New Roman"/>
+                <w:sz w:val="20"/>
+                <w:szCs w:val="20"/>
+              </w:rPr>
+              <w:t xml:space="preserve"> </w:t>
+            </w:r>
+            <w:proofErr w:type="spellStart"/>
+            <w:r>
+              <w:rPr>
+                <w:rFonts w:ascii="Times New Roman" w:hAnsi="Times New Roman" w:cs="Times New Roman"/>
+                <w:sz w:val="20"/>
+                <w:szCs w:val="20"/>
+              </w:rPr>
+              <w:t>base_tiempo_estacion</w:t>
+            </w:r>
+            <w:proofErr w:type="spellEnd"/>
+            <w:r>
+              <w:rPr>
+                <w:rFonts w:ascii="Times New Roman" w:hAnsi="Times New Roman" w:cs="Times New Roman"/>
+                <w:sz w:val="20"/>
+                <w:szCs w:val="20"/>
+              </w:rPr>
+              <w:t>(</w:t>
+            </w:r>
+            <w:proofErr w:type="spellStart"/>
+            <w:r>
+              <w:rPr>
+                <w:rFonts w:ascii="Times New Roman" w:hAnsi="Times New Roman" w:cs="Times New Roman"/>
+                <w:sz w:val="20"/>
+                <w:szCs w:val="20"/>
+              </w:rPr>
+              <w:t>String</w:t>
+            </w:r>
+            <w:proofErr w:type="spellEnd"/>
+            <w:r>
+              <w:rPr>
+                <w:rFonts w:ascii="Times New Roman" w:hAnsi="Times New Roman" w:cs="Times New Roman"/>
+                <w:sz w:val="20"/>
+                <w:szCs w:val="20"/>
+              </w:rPr>
+              <w:t>)</w:t>
+            </w:r>
+            <w:r>
+              <w:rPr>
+                <w:rFonts w:ascii="Times New Roman" w:hAnsi="Times New Roman" w:cs="Times New Roman"/>
+                <w:sz w:val="20"/>
+                <w:szCs w:val="20"/>
+              </w:rPr>
+              <w:t xml:space="preserve"> </w:t>
+            </w:r>
+            <w:proofErr w:type="spellStart"/>
+            <w:r>
+              <w:rPr>
+                <w:rFonts w:ascii="Times New Roman" w:hAnsi="Times New Roman" w:cs="Times New Roman"/>
+                <w:sz w:val="20"/>
+                <w:szCs w:val="20"/>
+              </w:rPr>
+              <w:t>observación_estacion</w:t>
+            </w:r>
+            <w:proofErr w:type="spellEnd"/>
+            <w:r>
+              <w:rPr>
+                <w:rFonts w:ascii="Times New Roman" w:hAnsi="Times New Roman" w:cs="Times New Roman"/>
+                <w:sz w:val="20"/>
+                <w:szCs w:val="20"/>
+              </w:rPr>
+              <w:t>(</w:t>
+            </w:r>
+            <w:proofErr w:type="spellStart"/>
+            <w:r>
+              <w:rPr>
+                <w:rFonts w:ascii="Times New Roman" w:hAnsi="Times New Roman" w:cs="Times New Roman"/>
+                <w:sz w:val="20"/>
+                <w:szCs w:val="20"/>
+              </w:rPr>
+              <w:t>String</w:t>
+            </w:r>
+            <w:proofErr w:type="spellEnd"/>
+            <w:r>
+              <w:rPr>
+                <w:rFonts w:ascii="Times New Roman" w:hAnsi="Times New Roman" w:cs="Times New Roman"/>
+                <w:sz w:val="20"/>
+                <w:szCs w:val="20"/>
+              </w:rPr>
+              <w:t>)</w:t>
+            </w:r>
+            <w:r>
+              <w:rPr>
+                <w:rFonts w:ascii="Times New Roman" w:hAnsi="Times New Roman" w:cs="Times New Roman"/>
+                <w:sz w:val="20"/>
+                <w:szCs w:val="20"/>
+              </w:rPr>
+              <w:t xml:space="preserve"> </w:t>
+            </w:r>
+            <w:proofErr w:type="spellStart"/>
+            <w:r>
+              <w:rPr>
+                <w:rFonts w:ascii="Times New Roman" w:hAnsi="Times New Roman" w:cs="Times New Roman"/>
+                <w:sz w:val="20"/>
+                <w:szCs w:val="20"/>
+              </w:rPr>
+              <w:t>región_estacion</w:t>
+            </w:r>
+            <w:proofErr w:type="spellEnd"/>
+            <w:r>
+              <w:rPr>
+                <w:rFonts w:ascii="Times New Roman" w:hAnsi="Times New Roman" w:cs="Times New Roman"/>
+                <w:sz w:val="20"/>
+                <w:szCs w:val="20"/>
+              </w:rPr>
               <w:t xml:space="preserve">, </w:t>
             </w:r>
-            <w:proofErr w:type="spellStart"/>
-            <w:r>
-              <w:rPr>
-                <w:rFonts w:ascii="Times New Roman" w:hAnsi="Times New Roman" w:cs="Times New Roman"/>
-                <w:sz w:val="20"/>
-                <w:szCs w:val="20"/>
-              </w:rPr>
-              <w:t>nombre</w:t>
-            </w:r>
-            <w:r>
-              <w:rPr>
-                <w:rFonts w:ascii="Times New Roman" w:hAnsi="Times New Roman" w:cs="Times New Roman"/>
-                <w:sz w:val="20"/>
-                <w:szCs w:val="20"/>
-              </w:rPr>
-              <w:t>_c</w:t>
-            </w:r>
-            <w:r>
-              <w:rPr>
-                <w:rFonts w:ascii="Times New Roman" w:hAnsi="Times New Roman" w:cs="Times New Roman"/>
-                <w:sz w:val="20"/>
-                <w:szCs w:val="20"/>
-              </w:rPr>
-              <w:t>orto_estacion</w:t>
-            </w:r>
-            <w:proofErr w:type="spellEnd"/>
-            <w:r>
-              <w:rPr>
-                <w:rFonts w:ascii="Times New Roman" w:hAnsi="Times New Roman" w:cs="Times New Roman"/>
-                <w:sz w:val="20"/>
-                <w:szCs w:val="20"/>
-              </w:rPr>
-              <w:t xml:space="preserve">, </w:t>
-            </w:r>
-            <w:proofErr w:type="spellStart"/>
-            <w:r>
-              <w:rPr>
-                <w:rFonts w:ascii="Times New Roman" w:hAnsi="Times New Roman" w:cs="Times New Roman"/>
-                <w:sz w:val="20"/>
-                <w:szCs w:val="20"/>
-              </w:rPr>
-              <w:t>serial_estacion</w:t>
-            </w:r>
-            <w:proofErr w:type="spellEnd"/>
-            <w:r>
-              <w:rPr>
-                <w:rFonts w:ascii="Times New Roman" w:hAnsi="Times New Roman" w:cs="Times New Roman"/>
-                <w:sz w:val="20"/>
-                <w:szCs w:val="20"/>
-              </w:rPr>
-              <w:t xml:space="preserve">, </w:t>
-            </w:r>
-            <w:proofErr w:type="spellStart"/>
-            <w:r>
-              <w:rPr>
-                <w:rFonts w:ascii="Times New Roman" w:hAnsi="Times New Roman" w:cs="Times New Roman"/>
-                <w:sz w:val="20"/>
-                <w:szCs w:val="20"/>
-              </w:rPr>
-              <w:t>organización_estacion</w:t>
-            </w:r>
-            <w:proofErr w:type="spellEnd"/>
-            <w:r>
-              <w:rPr>
-                <w:rFonts w:ascii="Times New Roman" w:hAnsi="Times New Roman" w:cs="Times New Roman"/>
-                <w:sz w:val="20"/>
-                <w:szCs w:val="20"/>
-              </w:rPr>
-              <w:t xml:space="preserve">, </w:t>
-            </w:r>
-            <w:proofErr w:type="spellStart"/>
-            <w:r>
-              <w:rPr>
-                <w:rFonts w:ascii="Times New Roman" w:hAnsi="Times New Roman" w:cs="Times New Roman"/>
-                <w:sz w:val="20"/>
-                <w:szCs w:val="20"/>
-              </w:rPr>
-              <w:t>categoría_estacion</w:t>
-            </w:r>
-            <w:proofErr w:type="spellEnd"/>
-            <w:r>
-              <w:rPr>
-                <w:rFonts w:ascii="Times New Roman" w:hAnsi="Times New Roman" w:cs="Times New Roman"/>
-                <w:sz w:val="20"/>
-                <w:szCs w:val="20"/>
-              </w:rPr>
-              <w:t xml:space="preserve">, </w:t>
-            </w:r>
-            <w:proofErr w:type="spellStart"/>
-            <w:r>
-              <w:rPr>
-                <w:rFonts w:ascii="Times New Roman" w:hAnsi="Times New Roman" w:cs="Times New Roman"/>
-                <w:sz w:val="20"/>
-                <w:szCs w:val="20"/>
-              </w:rPr>
-              <w:t>base_tiempo_estacion</w:t>
-            </w:r>
-            <w:proofErr w:type="spellEnd"/>
-            <w:r>
-              <w:rPr>
-                <w:rFonts w:ascii="Times New Roman" w:hAnsi="Times New Roman" w:cs="Times New Roman"/>
-                <w:sz w:val="20"/>
-                <w:szCs w:val="20"/>
-              </w:rPr>
-              <w:t xml:space="preserve">, </w:t>
-            </w:r>
-            <w:proofErr w:type="spellStart"/>
-            <w:r>
-              <w:rPr>
-                <w:rFonts w:ascii="Times New Roman" w:hAnsi="Times New Roman" w:cs="Times New Roman"/>
-                <w:sz w:val="20"/>
-                <w:szCs w:val="20"/>
-              </w:rPr>
-              <w:t>observación_estacion</w:t>
-            </w:r>
-            <w:proofErr w:type="spellEnd"/>
-            <w:r>
-              <w:rPr>
-                <w:rFonts w:ascii="Times New Roman" w:hAnsi="Times New Roman" w:cs="Times New Roman"/>
-                <w:sz w:val="20"/>
-                <w:szCs w:val="20"/>
-              </w:rPr>
-              <w:t xml:space="preserve">, </w:t>
-            </w:r>
-            <w:proofErr w:type="spellStart"/>
-            <w:r>
-              <w:rPr>
-                <w:rFonts w:ascii="Times New Roman" w:hAnsi="Times New Roman" w:cs="Times New Roman"/>
-                <w:sz w:val="20"/>
-                <w:szCs w:val="20"/>
-              </w:rPr>
-              <w:t>región_estacion</w:t>
-            </w:r>
-            <w:proofErr w:type="spellEnd"/>
-            <w:r>
-              <w:rPr>
-                <w:rFonts w:ascii="Times New Roman" w:hAnsi="Times New Roman" w:cs="Times New Roman"/>
-                <w:sz w:val="20"/>
-                <w:szCs w:val="20"/>
-              </w:rPr>
-              <w:t xml:space="preserve">, </w:t>
+            <w:r>
+              <w:rPr>
+                <w:rFonts w:ascii="Times New Roman" w:hAnsi="Times New Roman" w:cs="Times New Roman"/>
+                <w:sz w:val="20"/>
+                <w:szCs w:val="20"/>
+              </w:rPr>
+              <w:t>(</w:t>
+            </w:r>
+            <w:proofErr w:type="spellStart"/>
+            <w:r>
+              <w:rPr>
+                <w:rFonts w:ascii="Times New Roman" w:hAnsi="Times New Roman" w:cs="Times New Roman"/>
+                <w:sz w:val="20"/>
+                <w:szCs w:val="20"/>
+              </w:rPr>
+              <w:t>String</w:t>
+            </w:r>
+            <w:proofErr w:type="spellEnd"/>
+            <w:r>
+              <w:rPr>
+                <w:rFonts w:ascii="Times New Roman" w:hAnsi="Times New Roman" w:cs="Times New Roman"/>
+                <w:sz w:val="20"/>
+                <w:szCs w:val="20"/>
+              </w:rPr>
+              <w:t xml:space="preserve">) </w:t>
             </w:r>
             <w:proofErr w:type="spellStart"/>
             <w:r>
@@ -10242,7 +10786,33 @@
                 <w:sz w:val="20"/>
                 <w:szCs w:val="20"/>
               </w:rPr>
-              <w:t xml:space="preserve">, </w:t>
+              <w:t>(</w:t>
+            </w:r>
+            <w:proofErr w:type="spellStart"/>
+            <w:r>
+              <w:rPr>
+                <w:rFonts w:ascii="Times New Roman" w:hAnsi="Times New Roman" w:cs="Times New Roman"/>
+                <w:sz w:val="20"/>
+                <w:szCs w:val="20"/>
+              </w:rPr>
+              <w:t>String</w:t>
+            </w:r>
+            <w:proofErr w:type="spellEnd"/>
+            <w:r>
+              <w:rPr>
+                <w:rFonts w:ascii="Times New Roman" w:hAnsi="Times New Roman" w:cs="Times New Roman"/>
+                <w:sz w:val="20"/>
+                <w:szCs w:val="20"/>
+              </w:rPr>
+              <w:t>)</w:t>
+            </w:r>
+            <w:r>
+              <w:rPr>
+                <w:rFonts w:ascii="Times New Roman" w:hAnsi="Times New Roman" w:cs="Times New Roman"/>
+                <w:sz w:val="20"/>
+                <w:szCs w:val="20"/>
+              </w:rPr>
+              <w:t xml:space="preserve"> </w:t>
             </w:r>
             <w:proofErr w:type="spellStart"/>
             <w:r>
@@ -10260,7 +10830,33 @@
                 <w:sz w:val="20"/>
                 <w:szCs w:val="20"/>
               </w:rPr>
-              <w:t xml:space="preserve">, </w:t>
+              <w:t>(</w:t>
+            </w:r>
+            <w:proofErr w:type="spellStart"/>
+            <w:r>
+              <w:rPr>
+                <w:rFonts w:ascii="Times New Roman" w:hAnsi="Times New Roman" w:cs="Times New Roman"/>
+                <w:sz w:val="20"/>
+                <w:szCs w:val="20"/>
+              </w:rPr>
+              <w:t>String</w:t>
+            </w:r>
+            <w:proofErr w:type="spellEnd"/>
+            <w:r>
+              <w:rPr>
+                <w:rFonts w:ascii="Times New Roman" w:hAnsi="Times New Roman" w:cs="Times New Roman"/>
+                <w:sz w:val="20"/>
+                <w:szCs w:val="20"/>
+              </w:rPr>
+              <w:t>)</w:t>
+            </w:r>
+            <w:r>
+              <w:rPr>
+                <w:rFonts w:ascii="Times New Roman" w:hAnsi="Times New Roman" w:cs="Times New Roman"/>
+                <w:sz w:val="20"/>
+                <w:szCs w:val="20"/>
+              </w:rPr>
+              <w:t xml:space="preserve"> </w:t>
             </w:r>
             <w:proofErr w:type="spellStart"/>
             <w:r>
@@ -10278,7 +10874,33 @@
                 <w:sz w:val="20"/>
                 <w:szCs w:val="20"/>
               </w:rPr>
-              <w:t xml:space="preserve">, </w:t>
+              <w:t>(</w:t>
+            </w:r>
+            <w:proofErr w:type="spellStart"/>
+            <w:r>
+              <w:rPr>
+                <w:rFonts w:ascii="Times New Roman" w:hAnsi="Times New Roman" w:cs="Times New Roman"/>
+                <w:sz w:val="20"/>
+                <w:szCs w:val="20"/>
+              </w:rPr>
+              <w:t>String</w:t>
+            </w:r>
+            <w:proofErr w:type="spellEnd"/>
+            <w:r>
+              <w:rPr>
+                <w:rFonts w:ascii="Times New Roman" w:hAnsi="Times New Roman" w:cs="Times New Roman"/>
+                <w:sz w:val="20"/>
+                <w:szCs w:val="20"/>
+              </w:rPr>
+              <w:t>)</w:t>
+            </w:r>
+            <w:r>
+              <w:rPr>
+                <w:rFonts w:ascii="Times New Roman" w:hAnsi="Times New Roman" w:cs="Times New Roman"/>
+                <w:sz w:val="20"/>
+                <w:szCs w:val="20"/>
+              </w:rPr>
+              <w:t xml:space="preserve"> </w:t>
             </w:r>
             <w:proofErr w:type="spellStart"/>
             <w:r>
@@ -10296,7 +10918,33 @@
                 <w:sz w:val="20"/>
                 <w:szCs w:val="20"/>
               </w:rPr>
-              <w:t xml:space="preserve">, </w:t>
+              <w:t>(</w:t>
+            </w:r>
+            <w:proofErr w:type="spellStart"/>
+            <w:r>
+              <w:rPr>
+                <w:rFonts w:ascii="Times New Roman" w:hAnsi="Times New Roman" w:cs="Times New Roman"/>
+                <w:sz w:val="20"/>
+                <w:szCs w:val="20"/>
+              </w:rPr>
+              <w:t>String</w:t>
+            </w:r>
+            <w:proofErr w:type="spellEnd"/>
+            <w:r>
+              <w:rPr>
+                <w:rFonts w:ascii="Times New Roman" w:hAnsi="Times New Roman" w:cs="Times New Roman"/>
+                <w:sz w:val="20"/>
+                <w:szCs w:val="20"/>
+              </w:rPr>
+              <w:t>)</w:t>
+            </w:r>
+            <w:r>
+              <w:rPr>
+                <w:rFonts w:ascii="Times New Roman" w:hAnsi="Times New Roman" w:cs="Times New Roman"/>
+                <w:sz w:val="20"/>
+                <w:szCs w:val="20"/>
+              </w:rPr>
+              <w:t xml:space="preserve"> </w:t>
             </w:r>
             <w:proofErr w:type="spellStart"/>
             <w:r>
@@ -10314,7 +10962,33 @@
                 <w:sz w:val="20"/>
                 <w:szCs w:val="20"/>
               </w:rPr>
-              <w:t xml:space="preserve">, </w:t>
+              <w:t>(</w:t>
+            </w:r>
+            <w:proofErr w:type="spellStart"/>
+            <w:r>
+              <w:rPr>
+                <w:rFonts w:ascii="Times New Roman" w:hAnsi="Times New Roman" w:cs="Times New Roman"/>
+                <w:sz w:val="20"/>
+                <w:szCs w:val="20"/>
+              </w:rPr>
+              <w:t>String</w:t>
+            </w:r>
+            <w:proofErr w:type="spellEnd"/>
+            <w:r>
+              <w:rPr>
+                <w:rFonts w:ascii="Times New Roman" w:hAnsi="Times New Roman" w:cs="Times New Roman"/>
+                <w:sz w:val="20"/>
+                <w:szCs w:val="20"/>
+              </w:rPr>
+              <w:t>)</w:t>
+            </w:r>
+            <w:r>
+              <w:rPr>
+                <w:rFonts w:ascii="Times New Roman" w:hAnsi="Times New Roman" w:cs="Times New Roman"/>
+                <w:sz w:val="20"/>
+                <w:szCs w:val="20"/>
+              </w:rPr>
+              <w:t xml:space="preserve"> </w:t>
             </w:r>
             <w:proofErr w:type="spellStart"/>
             <w:r>
@@ -10332,7 +11006,33 @@
                 <w:sz w:val="20"/>
                 <w:szCs w:val="20"/>
               </w:rPr>
-              <w:t xml:space="preserve">, </w:t>
+              <w:t>(</w:t>
+            </w:r>
+            <w:proofErr w:type="spellStart"/>
+            <w:r>
+              <w:rPr>
+                <w:rFonts w:ascii="Times New Roman" w:hAnsi="Times New Roman" w:cs="Times New Roman"/>
+                <w:sz w:val="20"/>
+                <w:szCs w:val="20"/>
+              </w:rPr>
+              <w:t>String</w:t>
+            </w:r>
+            <w:proofErr w:type="spellEnd"/>
+            <w:r>
+              <w:rPr>
+                <w:rFonts w:ascii="Times New Roman" w:hAnsi="Times New Roman" w:cs="Times New Roman"/>
+                <w:sz w:val="20"/>
+                <w:szCs w:val="20"/>
+              </w:rPr>
+              <w:t>)</w:t>
+            </w:r>
+            <w:r>
+              <w:rPr>
+                <w:rFonts w:ascii="Times New Roman" w:hAnsi="Times New Roman" w:cs="Times New Roman"/>
+                <w:sz w:val="20"/>
+                <w:szCs w:val="20"/>
+              </w:rPr>
+              <w:t xml:space="preserve"> </w:t>
             </w:r>
             <w:proofErr w:type="spellStart"/>
             <w:r>
@@ -10350,762 +11050,30 @@
                 <w:sz w:val="20"/>
                 <w:szCs w:val="20"/>
               </w:rPr>
+              <w:t>(</w:t>
+            </w:r>
+            <w:proofErr w:type="spellStart"/>
+            <w:r>
+              <w:rPr>
+                <w:rFonts w:ascii="Times New Roman" w:hAnsi="Times New Roman" w:cs="Times New Roman"/>
+                <w:sz w:val="20"/>
+                <w:szCs w:val="20"/>
+              </w:rPr>
+              <w:t>String</w:t>
+            </w:r>
+            <w:proofErr w:type="spellEnd"/>
+            <w:r>
+              <w:rPr>
+                <w:rFonts w:ascii="Times New Roman" w:hAnsi="Times New Roman" w:cs="Times New Roman"/>
+                <w:sz w:val="20"/>
+                <w:szCs w:val="20"/>
+              </w:rPr>
               <w:t>)</w:t>
             </w:r>
           </w:p>
         </w:tc>
         <w:tc>
           <w:tcPr>
-            <w:tcW w:w="3058" w:type="dxa"/>
-          </w:tcPr>
-          <w:p>
-            <w:pPr>
-              <w:rPr>
-                <w:rFonts w:ascii="Times New Roman" w:hAnsi="Times New Roman" w:cs="Times New Roman"/>
-                <w:sz w:val="20"/>
-                <w:szCs w:val="20"/>
-              </w:rPr>
-            </w:pPr>
-            <w:proofErr w:type="spellStart"/>
-            <w:r>
-              <w:rPr>
-                <w:rFonts w:ascii="Times New Roman" w:hAnsi="Times New Roman" w:cs="Times New Roman"/>
-                <w:sz w:val="20"/>
-                <w:szCs w:val="20"/>
-              </w:rPr>
-              <w:t>id_</w:t>
-            </w:r>
-            <w:r>
-              <w:rPr>
-                <w:rFonts w:ascii="Times New Roman" w:hAnsi="Times New Roman" w:cs="Times New Roman"/>
-                <w:sz w:val="20"/>
-                <w:szCs w:val="20"/>
-              </w:rPr>
-              <w:t>estacion</w:t>
-            </w:r>
-            <w:proofErr w:type="spellEnd"/>
-            <w:r>
-              <w:rPr>
-                <w:rFonts w:ascii="Times New Roman" w:hAnsi="Times New Roman" w:cs="Times New Roman"/>
-                <w:sz w:val="20"/>
-                <w:szCs w:val="20"/>
-              </w:rPr>
-              <w:t xml:space="preserve"> </w:t>
-            </w:r>
-            <w:r>
-              <w:rPr>
-                <w:rFonts w:ascii="Times New Roman" w:hAnsi="Times New Roman" w:cs="Times New Roman"/>
-                <w:sz w:val="20"/>
-                <w:szCs w:val="20"/>
-              </w:rPr>
-              <w:t>(</w:t>
-            </w:r>
-            <w:proofErr w:type="spellStart"/>
-            <w:r>
-              <w:rPr>
-                <w:rFonts w:ascii="Times New Roman" w:hAnsi="Times New Roman" w:cs="Times New Roman"/>
-                <w:sz w:val="20"/>
-                <w:szCs w:val="20"/>
-              </w:rPr>
-              <w:t>Integer</w:t>
-            </w:r>
-            <w:proofErr w:type="spellEnd"/>
-            <w:r>
-              <w:rPr>
-                <w:rFonts w:ascii="Times New Roman" w:hAnsi="Times New Roman" w:cs="Times New Roman"/>
-                <w:sz w:val="20"/>
-                <w:szCs w:val="20"/>
-              </w:rPr>
-              <w:t xml:space="preserve">) </w:t>
-            </w:r>
-            <w:proofErr w:type="spellStart"/>
-            <w:r>
-              <w:rPr>
-                <w:rFonts w:ascii="Times New Roman" w:hAnsi="Times New Roman" w:cs="Times New Roman"/>
-                <w:sz w:val="20"/>
-                <w:szCs w:val="20"/>
-              </w:rPr>
-              <w:t>nombre</w:t>
-            </w:r>
-            <w:r>
-              <w:rPr>
-                <w:rFonts w:ascii="Times New Roman" w:hAnsi="Times New Roman" w:cs="Times New Roman"/>
-                <w:sz w:val="20"/>
-                <w:szCs w:val="20"/>
-              </w:rPr>
-              <w:t>_estacion</w:t>
-            </w:r>
-            <w:proofErr w:type="spellEnd"/>
-            <w:r>
-              <w:rPr>
-                <w:rFonts w:ascii="Times New Roman" w:hAnsi="Times New Roman" w:cs="Times New Roman"/>
-                <w:sz w:val="20"/>
-                <w:szCs w:val="20"/>
-              </w:rPr>
-              <w:t>(</w:t>
-            </w:r>
-            <w:proofErr w:type="spellStart"/>
-            <w:r>
-              <w:rPr>
-                <w:rFonts w:ascii="Times New Roman" w:hAnsi="Times New Roman" w:cs="Times New Roman"/>
-                <w:sz w:val="20"/>
-                <w:szCs w:val="20"/>
-              </w:rPr>
-              <w:t>String</w:t>
-            </w:r>
-            <w:proofErr w:type="spellEnd"/>
-            <w:r>
-              <w:rPr>
-                <w:rFonts w:ascii="Times New Roman" w:hAnsi="Times New Roman" w:cs="Times New Roman"/>
-                <w:sz w:val="20"/>
-                <w:szCs w:val="20"/>
-              </w:rPr>
-              <w:t>)</w:t>
-            </w:r>
-            <w:r>
-              <w:rPr>
-                <w:rFonts w:ascii="Times New Roman" w:hAnsi="Times New Roman" w:cs="Times New Roman"/>
-                <w:sz w:val="20"/>
-                <w:szCs w:val="20"/>
-              </w:rPr>
-              <w:t xml:space="preserve"> </w:t>
-            </w:r>
-            <w:proofErr w:type="spellStart"/>
-            <w:r>
-              <w:rPr>
-                <w:rFonts w:ascii="Times New Roman" w:hAnsi="Times New Roman" w:cs="Times New Roman"/>
-                <w:sz w:val="20"/>
-                <w:szCs w:val="20"/>
-              </w:rPr>
-              <w:t>nombre</w:t>
-            </w:r>
-            <w:r>
-              <w:rPr>
-                <w:rFonts w:ascii="Times New Roman" w:hAnsi="Times New Roman" w:cs="Times New Roman"/>
-                <w:sz w:val="20"/>
-                <w:szCs w:val="20"/>
-              </w:rPr>
-              <w:t>_c</w:t>
-            </w:r>
-            <w:r>
-              <w:rPr>
-                <w:rFonts w:ascii="Times New Roman" w:hAnsi="Times New Roman" w:cs="Times New Roman"/>
-                <w:sz w:val="20"/>
-                <w:szCs w:val="20"/>
-              </w:rPr>
-              <w:t>orto_estacion</w:t>
-            </w:r>
-            <w:proofErr w:type="spellEnd"/>
-            <w:r>
-              <w:rPr>
-                <w:rFonts w:ascii="Times New Roman" w:hAnsi="Times New Roman" w:cs="Times New Roman"/>
-                <w:sz w:val="20"/>
-                <w:szCs w:val="20"/>
-              </w:rPr>
-              <w:t>(</w:t>
-            </w:r>
-            <w:proofErr w:type="spellStart"/>
-            <w:r>
-              <w:rPr>
-                <w:rFonts w:ascii="Times New Roman" w:hAnsi="Times New Roman" w:cs="Times New Roman"/>
-                <w:sz w:val="20"/>
-                <w:szCs w:val="20"/>
-              </w:rPr>
-              <w:t>String</w:t>
-            </w:r>
-            <w:proofErr w:type="spellEnd"/>
-            <w:r>
-              <w:rPr>
-                <w:rFonts w:ascii="Times New Roman" w:hAnsi="Times New Roman" w:cs="Times New Roman"/>
-                <w:sz w:val="20"/>
-                <w:szCs w:val="20"/>
-              </w:rPr>
-              <w:t>)</w:t>
-            </w:r>
-            <w:r>
-              <w:rPr>
-                <w:rFonts w:ascii="Times New Roman" w:hAnsi="Times New Roman" w:cs="Times New Roman"/>
-                <w:sz w:val="20"/>
-                <w:szCs w:val="20"/>
-              </w:rPr>
-              <w:t xml:space="preserve"> </w:t>
-            </w:r>
-            <w:proofErr w:type="spellStart"/>
-            <w:r>
-              <w:rPr>
-                <w:rFonts w:ascii="Times New Roman" w:hAnsi="Times New Roman" w:cs="Times New Roman"/>
-                <w:sz w:val="20"/>
-                <w:szCs w:val="20"/>
-              </w:rPr>
-              <w:t>serial_estacion</w:t>
-            </w:r>
-            <w:proofErr w:type="spellEnd"/>
-            <w:r>
-              <w:rPr>
-                <w:rFonts w:ascii="Times New Roman" w:hAnsi="Times New Roman" w:cs="Times New Roman"/>
-                <w:sz w:val="20"/>
-                <w:szCs w:val="20"/>
-              </w:rPr>
-              <w:t>(</w:t>
-            </w:r>
-            <w:proofErr w:type="spellStart"/>
-            <w:r>
-              <w:rPr>
-                <w:rFonts w:ascii="Times New Roman" w:hAnsi="Times New Roman" w:cs="Times New Roman"/>
-                <w:sz w:val="20"/>
-                <w:szCs w:val="20"/>
-              </w:rPr>
-              <w:t>String</w:t>
-            </w:r>
-            <w:proofErr w:type="spellEnd"/>
-            <w:r>
-              <w:rPr>
-                <w:rFonts w:ascii="Times New Roman" w:hAnsi="Times New Roman" w:cs="Times New Roman"/>
-                <w:sz w:val="20"/>
-                <w:szCs w:val="20"/>
-              </w:rPr>
-              <w:t>)</w:t>
-            </w:r>
-            <w:r>
-              <w:rPr>
-                <w:rFonts w:ascii="Times New Roman" w:hAnsi="Times New Roman" w:cs="Times New Roman"/>
-                <w:sz w:val="20"/>
-                <w:szCs w:val="20"/>
-              </w:rPr>
-              <w:t xml:space="preserve"> </w:t>
-            </w:r>
-            <w:proofErr w:type="spellStart"/>
-            <w:r>
-              <w:rPr>
-                <w:rFonts w:ascii="Times New Roman" w:hAnsi="Times New Roman" w:cs="Times New Roman"/>
-                <w:sz w:val="20"/>
-                <w:szCs w:val="20"/>
-              </w:rPr>
-              <w:t>organización_estacion</w:t>
-            </w:r>
-            <w:proofErr w:type="spellEnd"/>
-            <w:r>
-              <w:rPr>
-                <w:rFonts w:ascii="Times New Roman" w:hAnsi="Times New Roman" w:cs="Times New Roman"/>
-                <w:sz w:val="20"/>
-                <w:szCs w:val="20"/>
-              </w:rPr>
-              <w:t>(</w:t>
-            </w:r>
-            <w:proofErr w:type="spellStart"/>
-            <w:r>
-              <w:rPr>
-                <w:rFonts w:ascii="Times New Roman" w:hAnsi="Times New Roman" w:cs="Times New Roman"/>
-                <w:sz w:val="20"/>
-                <w:szCs w:val="20"/>
-              </w:rPr>
-              <w:t>String</w:t>
-            </w:r>
-            <w:proofErr w:type="spellEnd"/>
-            <w:r>
-              <w:rPr>
-                <w:rFonts w:ascii="Times New Roman" w:hAnsi="Times New Roman" w:cs="Times New Roman"/>
-                <w:sz w:val="20"/>
-                <w:szCs w:val="20"/>
-              </w:rPr>
-              <w:t>)</w:t>
-            </w:r>
-            <w:r>
-              <w:rPr>
-                <w:rFonts w:ascii="Times New Roman" w:hAnsi="Times New Roman" w:cs="Times New Roman"/>
-                <w:sz w:val="20"/>
-                <w:szCs w:val="20"/>
-              </w:rPr>
-              <w:t xml:space="preserve"> </w:t>
-            </w:r>
-            <w:proofErr w:type="spellStart"/>
-            <w:r>
-              <w:rPr>
-                <w:rFonts w:ascii="Times New Roman" w:hAnsi="Times New Roman" w:cs="Times New Roman"/>
-                <w:sz w:val="20"/>
-                <w:szCs w:val="20"/>
-              </w:rPr>
-              <w:t>categoría_estacion</w:t>
-            </w:r>
-            <w:proofErr w:type="spellEnd"/>
-            <w:r>
-              <w:rPr>
-                <w:rFonts w:ascii="Times New Roman" w:hAnsi="Times New Roman" w:cs="Times New Roman"/>
-                <w:sz w:val="20"/>
-                <w:szCs w:val="20"/>
-              </w:rPr>
-              <w:t>(</w:t>
-            </w:r>
-            <w:proofErr w:type="spellStart"/>
-            <w:r>
-              <w:rPr>
-                <w:rFonts w:ascii="Times New Roman" w:hAnsi="Times New Roman" w:cs="Times New Roman"/>
-                <w:sz w:val="20"/>
-                <w:szCs w:val="20"/>
-              </w:rPr>
-              <w:t>String</w:t>
-            </w:r>
-            <w:proofErr w:type="spellEnd"/>
-            <w:r>
-              <w:rPr>
-                <w:rFonts w:ascii="Times New Roman" w:hAnsi="Times New Roman" w:cs="Times New Roman"/>
-                <w:sz w:val="20"/>
-                <w:szCs w:val="20"/>
-              </w:rPr>
-              <w:t>)</w:t>
-            </w:r>
-            <w:r>
-              <w:rPr>
-                <w:rFonts w:ascii="Times New Roman" w:hAnsi="Times New Roman" w:cs="Times New Roman"/>
-                <w:sz w:val="20"/>
-                <w:szCs w:val="20"/>
-              </w:rPr>
-              <w:t xml:space="preserve"> </w:t>
-            </w:r>
-            <w:proofErr w:type="spellStart"/>
-            <w:r>
-              <w:rPr>
-                <w:rFonts w:ascii="Times New Roman" w:hAnsi="Times New Roman" w:cs="Times New Roman"/>
-                <w:sz w:val="20"/>
-                <w:szCs w:val="20"/>
-              </w:rPr>
-              <w:t>base_tiempo_estacion</w:t>
-            </w:r>
-            <w:proofErr w:type="spellEnd"/>
-            <w:r>
-              <w:rPr>
-                <w:rFonts w:ascii="Times New Roman" w:hAnsi="Times New Roman" w:cs="Times New Roman"/>
-                <w:sz w:val="20"/>
-                <w:szCs w:val="20"/>
-              </w:rPr>
-              <w:t>(</w:t>
-            </w:r>
-            <w:proofErr w:type="spellStart"/>
-            <w:r>
-              <w:rPr>
-                <w:rFonts w:ascii="Times New Roman" w:hAnsi="Times New Roman" w:cs="Times New Roman"/>
-                <w:sz w:val="20"/>
-                <w:szCs w:val="20"/>
-              </w:rPr>
-              <w:t>String</w:t>
-            </w:r>
-            <w:proofErr w:type="spellEnd"/>
-            <w:r>
-              <w:rPr>
-                <w:rFonts w:ascii="Times New Roman" w:hAnsi="Times New Roman" w:cs="Times New Roman"/>
-                <w:sz w:val="20"/>
-                <w:szCs w:val="20"/>
-              </w:rPr>
-              <w:t>)</w:t>
-            </w:r>
-            <w:r>
-              <w:rPr>
-                <w:rFonts w:ascii="Times New Roman" w:hAnsi="Times New Roman" w:cs="Times New Roman"/>
-                <w:sz w:val="20"/>
-                <w:szCs w:val="20"/>
-              </w:rPr>
-              <w:t xml:space="preserve"> </w:t>
-            </w:r>
-            <w:proofErr w:type="spellStart"/>
-            <w:r>
-              <w:rPr>
-                <w:rFonts w:ascii="Times New Roman" w:hAnsi="Times New Roman" w:cs="Times New Roman"/>
-                <w:sz w:val="20"/>
-                <w:szCs w:val="20"/>
-              </w:rPr>
-              <w:t>observación_estacion</w:t>
-            </w:r>
-            <w:proofErr w:type="spellEnd"/>
-            <w:r>
-              <w:rPr>
-                <w:rFonts w:ascii="Times New Roman" w:hAnsi="Times New Roman" w:cs="Times New Roman"/>
-                <w:sz w:val="20"/>
-                <w:szCs w:val="20"/>
-              </w:rPr>
-              <w:t>(</w:t>
-            </w:r>
-            <w:proofErr w:type="spellStart"/>
-            <w:r>
-              <w:rPr>
-                <w:rFonts w:ascii="Times New Roman" w:hAnsi="Times New Roman" w:cs="Times New Roman"/>
-                <w:sz w:val="20"/>
-                <w:szCs w:val="20"/>
-              </w:rPr>
-              <w:t>String</w:t>
-            </w:r>
-            <w:proofErr w:type="spellEnd"/>
-            <w:r>
-              <w:rPr>
-                <w:rFonts w:ascii="Times New Roman" w:hAnsi="Times New Roman" w:cs="Times New Roman"/>
-                <w:sz w:val="20"/>
-                <w:szCs w:val="20"/>
-              </w:rPr>
-              <w:t>)</w:t>
-            </w:r>
-            <w:r>
-              <w:rPr>
-                <w:rFonts w:ascii="Times New Roman" w:hAnsi="Times New Roman" w:cs="Times New Roman"/>
-                <w:sz w:val="20"/>
-                <w:szCs w:val="20"/>
-              </w:rPr>
-              <w:t xml:space="preserve"> </w:t>
-            </w:r>
-            <w:proofErr w:type="spellStart"/>
-            <w:r>
-              <w:rPr>
-                <w:rFonts w:ascii="Times New Roman" w:hAnsi="Times New Roman" w:cs="Times New Roman"/>
-                <w:sz w:val="20"/>
-                <w:szCs w:val="20"/>
-              </w:rPr>
-              <w:t>región_estacion</w:t>
-            </w:r>
-            <w:proofErr w:type="spellEnd"/>
-            <w:r>
-              <w:rPr>
-                <w:rFonts w:ascii="Times New Roman" w:hAnsi="Times New Roman" w:cs="Times New Roman"/>
-                <w:sz w:val="20"/>
-                <w:szCs w:val="20"/>
-              </w:rPr>
-              <w:t xml:space="preserve">, </w:t>
-            </w:r>
-            <w:r>
-              <w:rPr>
-                <w:rFonts w:ascii="Times New Roman" w:hAnsi="Times New Roman" w:cs="Times New Roman"/>
-                <w:sz w:val="20"/>
-                <w:szCs w:val="20"/>
-              </w:rPr>
-              <w:t>(</w:t>
-            </w:r>
-            <w:proofErr w:type="spellStart"/>
-            <w:r>
-              <w:rPr>
-                <w:rFonts w:ascii="Times New Roman" w:hAnsi="Times New Roman" w:cs="Times New Roman"/>
-                <w:sz w:val="20"/>
-                <w:szCs w:val="20"/>
-              </w:rPr>
-              <w:t>String</w:t>
-            </w:r>
-            <w:proofErr w:type="spellEnd"/>
-            <w:r>
-              <w:rPr>
-                <w:rFonts w:ascii="Times New Roman" w:hAnsi="Times New Roman" w:cs="Times New Roman"/>
-                <w:sz w:val="20"/>
-                <w:szCs w:val="20"/>
-              </w:rPr>
-              <w:t>)</w:t>
-            </w:r>
-            <w:r>
-              <w:rPr>
-                <w:rFonts w:ascii="Times New Roman" w:hAnsi="Times New Roman" w:cs="Times New Roman"/>
-                <w:sz w:val="20"/>
-                <w:szCs w:val="20"/>
-              </w:rPr>
-              <w:t xml:space="preserve"> </w:t>
-            </w:r>
-            <w:proofErr w:type="spellStart"/>
-            <w:r>
-              <w:rPr>
-                <w:rFonts w:ascii="Times New Roman" w:hAnsi="Times New Roman" w:cs="Times New Roman"/>
-                <w:sz w:val="20"/>
-                <w:szCs w:val="20"/>
-              </w:rPr>
-              <w:t>ciudad_estacion</w:t>
-            </w:r>
-            <w:proofErr w:type="spellEnd"/>
-            <w:r>
-              <w:rPr>
-                <w:rFonts w:ascii="Times New Roman" w:hAnsi="Times New Roman" w:cs="Times New Roman"/>
-                <w:sz w:val="20"/>
-                <w:szCs w:val="20"/>
-              </w:rPr>
-              <w:t>(</w:t>
-            </w:r>
-            <w:proofErr w:type="spellStart"/>
-            <w:r>
-              <w:rPr>
-                <w:rFonts w:ascii="Times New Roman" w:hAnsi="Times New Roman" w:cs="Times New Roman"/>
-                <w:sz w:val="20"/>
-                <w:szCs w:val="20"/>
-              </w:rPr>
-              <w:t>String</w:t>
-            </w:r>
-            <w:proofErr w:type="spellEnd"/>
-            <w:r>
-              <w:rPr>
-                <w:rFonts w:ascii="Times New Roman" w:hAnsi="Times New Roman" w:cs="Times New Roman"/>
-                <w:sz w:val="20"/>
-                <w:szCs w:val="20"/>
-              </w:rPr>
-              <w:t>)</w:t>
-            </w:r>
-            <w:r>
-              <w:rPr>
-                <w:rFonts w:ascii="Times New Roman" w:hAnsi="Times New Roman" w:cs="Times New Roman"/>
-                <w:sz w:val="20"/>
-                <w:szCs w:val="20"/>
-              </w:rPr>
-              <w:t xml:space="preserve"> </w:t>
-            </w:r>
-            <w:proofErr w:type="spellStart"/>
-            <w:r>
-              <w:rPr>
-                <w:rFonts w:ascii="Times New Roman" w:hAnsi="Times New Roman" w:cs="Times New Roman"/>
-                <w:sz w:val="20"/>
-                <w:szCs w:val="20"/>
-              </w:rPr>
-              <w:t>localización_estacion</w:t>
-            </w:r>
-            <w:proofErr w:type="spellEnd"/>
-            <w:r>
-              <w:rPr>
-                <w:rFonts w:ascii="Times New Roman" w:hAnsi="Times New Roman" w:cs="Times New Roman"/>
-                <w:sz w:val="20"/>
-                <w:szCs w:val="20"/>
-              </w:rPr>
-              <w:t>(</w:t>
-            </w:r>
-            <w:proofErr w:type="spellStart"/>
-            <w:r>
-              <w:rPr>
-                <w:rFonts w:ascii="Times New Roman" w:hAnsi="Times New Roman" w:cs="Times New Roman"/>
-                <w:sz w:val="20"/>
-                <w:szCs w:val="20"/>
-              </w:rPr>
-              <w:t>String</w:t>
-            </w:r>
-            <w:proofErr w:type="spellEnd"/>
-            <w:r>
-              <w:rPr>
-                <w:rFonts w:ascii="Times New Roman" w:hAnsi="Times New Roman" w:cs="Times New Roman"/>
-                <w:sz w:val="20"/>
-                <w:szCs w:val="20"/>
-              </w:rPr>
-              <w:t>)</w:t>
-            </w:r>
-            <w:r>
-              <w:rPr>
-                <w:rFonts w:ascii="Times New Roman" w:hAnsi="Times New Roman" w:cs="Times New Roman"/>
-                <w:sz w:val="20"/>
-                <w:szCs w:val="20"/>
-              </w:rPr>
-              <w:t xml:space="preserve"> </w:t>
-            </w:r>
-            <w:proofErr w:type="spellStart"/>
-            <w:r>
-              <w:rPr>
-                <w:rFonts w:ascii="Times New Roman" w:hAnsi="Times New Roman" w:cs="Times New Roman"/>
-                <w:sz w:val="20"/>
-                <w:szCs w:val="20"/>
-              </w:rPr>
-              <w:t>latitud_estacion</w:t>
-            </w:r>
-            <w:proofErr w:type="spellEnd"/>
-            <w:r>
-              <w:rPr>
-                <w:rFonts w:ascii="Times New Roman" w:hAnsi="Times New Roman" w:cs="Times New Roman"/>
-                <w:sz w:val="20"/>
-                <w:szCs w:val="20"/>
-              </w:rPr>
-              <w:t>(</w:t>
-            </w:r>
-            <w:proofErr w:type="spellStart"/>
-            <w:r>
-              <w:rPr>
-                <w:rFonts w:ascii="Times New Roman" w:hAnsi="Times New Roman" w:cs="Times New Roman"/>
-                <w:sz w:val="20"/>
-                <w:szCs w:val="20"/>
-              </w:rPr>
-              <w:t>String</w:t>
-            </w:r>
-            <w:proofErr w:type="spellEnd"/>
-            <w:r>
-              <w:rPr>
-                <w:rFonts w:ascii="Times New Roman" w:hAnsi="Times New Roman" w:cs="Times New Roman"/>
-                <w:sz w:val="20"/>
-                <w:szCs w:val="20"/>
-              </w:rPr>
-              <w:t>)</w:t>
-            </w:r>
-            <w:r>
-              <w:rPr>
-                <w:rFonts w:ascii="Times New Roman" w:hAnsi="Times New Roman" w:cs="Times New Roman"/>
-                <w:sz w:val="20"/>
-                <w:szCs w:val="20"/>
-              </w:rPr>
-              <w:t xml:space="preserve"> </w:t>
-            </w:r>
-            <w:proofErr w:type="spellStart"/>
-            <w:r>
-              <w:rPr>
-                <w:rFonts w:ascii="Times New Roman" w:hAnsi="Times New Roman" w:cs="Times New Roman"/>
-                <w:sz w:val="20"/>
-                <w:szCs w:val="20"/>
-              </w:rPr>
-              <w:t>longitud_estacion</w:t>
-            </w:r>
-            <w:proofErr w:type="spellEnd"/>
-            <w:r>
-              <w:rPr>
-                <w:rFonts w:ascii="Times New Roman" w:hAnsi="Times New Roman" w:cs="Times New Roman"/>
-                <w:sz w:val="20"/>
-                <w:szCs w:val="20"/>
-              </w:rPr>
-              <w:t>(</w:t>
-            </w:r>
-            <w:proofErr w:type="spellStart"/>
-            <w:r>
-              <w:rPr>
-                <w:rFonts w:ascii="Times New Roman" w:hAnsi="Times New Roman" w:cs="Times New Roman"/>
-                <w:sz w:val="20"/>
-                <w:szCs w:val="20"/>
-              </w:rPr>
-              <w:t>String</w:t>
-            </w:r>
-            <w:proofErr w:type="spellEnd"/>
-            <w:r>
-              <w:rPr>
-                <w:rFonts w:ascii="Times New Roman" w:hAnsi="Times New Roman" w:cs="Times New Roman"/>
-                <w:sz w:val="20"/>
-                <w:szCs w:val="20"/>
-              </w:rPr>
-              <w:t>)</w:t>
-            </w:r>
-            <w:r>
-              <w:rPr>
-                <w:rFonts w:ascii="Times New Roman" w:hAnsi="Times New Roman" w:cs="Times New Roman"/>
-                <w:sz w:val="20"/>
-                <w:szCs w:val="20"/>
-              </w:rPr>
-              <w:t xml:space="preserve"> </w:t>
-            </w:r>
-            <w:proofErr w:type="spellStart"/>
-            <w:r>
-              <w:rPr>
-                <w:rFonts w:ascii="Times New Roman" w:hAnsi="Times New Roman" w:cs="Times New Roman"/>
-                <w:sz w:val="20"/>
-                <w:szCs w:val="20"/>
-              </w:rPr>
-              <w:t>elevación_estacion</w:t>
-            </w:r>
-            <w:proofErr w:type="spellEnd"/>
-            <w:r>
-              <w:rPr>
-                <w:rFonts w:ascii="Times New Roman" w:hAnsi="Times New Roman" w:cs="Times New Roman"/>
-                <w:sz w:val="20"/>
-                <w:szCs w:val="20"/>
-              </w:rPr>
-              <w:t>(</w:t>
-            </w:r>
-            <w:proofErr w:type="spellStart"/>
-            <w:r>
-              <w:rPr>
-                <w:rFonts w:ascii="Times New Roman" w:hAnsi="Times New Roman" w:cs="Times New Roman"/>
-                <w:sz w:val="20"/>
-                <w:szCs w:val="20"/>
-              </w:rPr>
-              <w:t>String</w:t>
-            </w:r>
-            <w:proofErr w:type="spellEnd"/>
-            <w:r>
-              <w:rPr>
-                <w:rFonts w:ascii="Times New Roman" w:hAnsi="Times New Roman" w:cs="Times New Roman"/>
-                <w:sz w:val="20"/>
-                <w:szCs w:val="20"/>
-              </w:rPr>
-              <w:t>)</w:t>
-            </w:r>
-            <w:r>
-              <w:rPr>
-                <w:rFonts w:ascii="Times New Roman" w:hAnsi="Times New Roman" w:cs="Times New Roman"/>
-                <w:sz w:val="20"/>
-                <w:szCs w:val="20"/>
-              </w:rPr>
-              <w:t xml:space="preserve"> </w:t>
-            </w:r>
-            <w:proofErr w:type="spellStart"/>
-            <w:r>
-              <w:rPr>
-                <w:rFonts w:ascii="Times New Roman" w:hAnsi="Times New Roman" w:cs="Times New Roman"/>
-                <w:sz w:val="20"/>
-                <w:szCs w:val="20"/>
-              </w:rPr>
-              <w:t>gmt_estacion</w:t>
-            </w:r>
-            <w:proofErr w:type="spellEnd"/>
-            <w:r>
-              <w:rPr>
-                <w:rFonts w:ascii="Times New Roman" w:hAnsi="Times New Roman" w:cs="Times New Roman"/>
-                <w:sz w:val="20"/>
-                <w:szCs w:val="20"/>
-              </w:rPr>
-              <w:t>(</w:t>
-            </w:r>
-            <w:proofErr w:type="spellStart"/>
-            <w:r>
-              <w:rPr>
-                <w:rFonts w:ascii="Times New Roman" w:hAnsi="Times New Roman" w:cs="Times New Roman"/>
-                <w:sz w:val="20"/>
-                <w:szCs w:val="20"/>
-              </w:rPr>
-              <w:t>String</w:t>
-            </w:r>
-            <w:proofErr w:type="spellEnd"/>
-            <w:r>
-              <w:rPr>
-                <w:rFonts w:ascii="Times New Roman" w:hAnsi="Times New Roman" w:cs="Times New Roman"/>
-                <w:sz w:val="20"/>
-                <w:szCs w:val="20"/>
-              </w:rPr>
-              <w:t>)</w:t>
-            </w:r>
-            <w:r>
-              <w:rPr>
-                <w:rFonts w:ascii="Times New Roman" w:hAnsi="Times New Roman" w:cs="Times New Roman"/>
-                <w:sz w:val="20"/>
-                <w:szCs w:val="20"/>
-              </w:rPr>
-              <w:t xml:space="preserve"> </w:t>
-            </w:r>
-            <w:proofErr w:type="spellStart"/>
-            <w:r>
-              <w:rPr>
-                <w:rFonts w:ascii="Times New Roman" w:hAnsi="Times New Roman" w:cs="Times New Roman"/>
-                <w:sz w:val="20"/>
-                <w:szCs w:val="20"/>
-              </w:rPr>
-              <w:t>protocolo_estacion</w:t>
-            </w:r>
-            <w:proofErr w:type="spellEnd"/>
-            <w:r>
-              <w:rPr>
-                <w:rFonts w:ascii="Times New Roman" w:hAnsi="Times New Roman" w:cs="Times New Roman"/>
-                <w:sz w:val="20"/>
-                <w:szCs w:val="20"/>
-              </w:rPr>
-              <w:t>(</w:t>
-            </w:r>
-            <w:proofErr w:type="spellStart"/>
-            <w:r>
-              <w:rPr>
-                <w:rFonts w:ascii="Times New Roman" w:hAnsi="Times New Roman" w:cs="Times New Roman"/>
-                <w:sz w:val="20"/>
-                <w:szCs w:val="20"/>
-              </w:rPr>
-              <w:t>String</w:t>
-            </w:r>
-            <w:proofErr w:type="spellEnd"/>
-            <w:r>
-              <w:rPr>
-                <w:rFonts w:ascii="Times New Roman" w:hAnsi="Times New Roman" w:cs="Times New Roman"/>
-                <w:sz w:val="20"/>
-                <w:szCs w:val="20"/>
-              </w:rPr>
-              <w:t>)</w:t>
-            </w:r>
-          </w:p>
-        </w:tc>
-        <w:tc>
-          <w:tcPr>
             <w:tcW w:w="1246" w:type="dxa"/>
           </w:tcPr>
           <w:p>
@@ -11200,23 +11168,7 @@
                 <w:sz w:val="20"/>
                 <w:szCs w:val="20"/>
               </w:rPr>
-              <w:t xml:space="preserve">a </w:t>
-            </w:r>
-            <w:r>
-              <w:rPr>
-                <w:rFonts w:ascii="Times New Roman" w:hAnsi="Times New Roman" w:cs="Times New Roman"/>
-                <w:sz w:val="20"/>
-                <w:szCs w:val="20"/>
-              </w:rPr>
-              <w:t>estación</w:t>
-            </w:r>
-            <w:r>
-              <w:rPr>
-                <w:rFonts w:ascii="Times New Roman" w:hAnsi="Times New Roman" w:cs="Times New Roman"/>
-                <w:sz w:val="20"/>
-                <w:szCs w:val="20"/>
-              </w:rPr>
-              <w:t xml:space="preserve"> en la </w:t>
+              <w:t xml:space="preserve">a estación en la </w:t>
             </w:r>
             <w:proofErr w:type="spellStart"/>
             <w:r>
@@ -11277,15 +11229,7 @@
                 <w:sz w:val="20"/>
                 <w:szCs w:val="20"/>
               </w:rPr>
-              <w:t>consultar</w:t>
-            </w:r>
-            <w:r>
-              <w:rPr>
-                <w:rFonts w:ascii="Times New Roman" w:hAnsi="Times New Roman" w:cs="Times New Roman"/>
-                <w:sz w:val="20"/>
-                <w:szCs w:val="20"/>
-              </w:rPr>
-              <w:t>Estacion</w:t>
+              <w:t>consultarEstacion</w:t>
             </w:r>
             <w:proofErr w:type="spellEnd"/>
             <w:r>
@@ -11398,15 +11342,7 @@
                 <w:sz w:val="20"/>
                 <w:szCs w:val="20"/>
               </w:rPr>
-              <w:t>serial_estacio</w:t>
-            </w:r>
-            <w:r>
-              <w:rPr>
-                <w:rFonts w:ascii="Times New Roman" w:hAnsi="Times New Roman" w:cs="Times New Roman"/>
-                <w:sz w:val="20"/>
-                <w:szCs w:val="20"/>
-              </w:rPr>
-              <w:t>n</w:t>
+              <w:t>serial_estacion</w:t>
             </w:r>
             <w:proofErr w:type="spellEnd"/>
             <w:r>
@@ -11433,7 +11369,189 @@
                 <w:sz w:val="20"/>
                 <w:szCs w:val="20"/>
               </w:rPr>
-              <w:t>,</w:t>
+              <w:t xml:space="preserve">, </w:t>
+            </w:r>
+            <w:proofErr w:type="spellStart"/>
+            <w:r>
+              <w:rPr>
+                <w:rFonts w:ascii="Times New Roman" w:hAnsi="Times New Roman" w:cs="Times New Roman"/>
+                <w:sz w:val="20"/>
+                <w:szCs w:val="20"/>
+              </w:rPr>
+              <w:t>protocolo_estacion</w:t>
+            </w:r>
+            <w:proofErr w:type="spellEnd"/>
+            <w:r>
+              <w:rPr>
+                <w:rFonts w:ascii="Times New Roman" w:hAnsi="Times New Roman" w:cs="Times New Roman"/>
+                <w:sz w:val="20"/>
+                <w:szCs w:val="20"/>
+              </w:rPr>
+              <w:t>)</w:t>
+            </w:r>
+          </w:p>
+        </w:tc>
+        <w:tc>
+          <w:tcPr>
+            <w:tcW w:w="3058" w:type="dxa"/>
+          </w:tcPr>
+          <w:p>
+            <w:pPr>
+              <w:rPr>
+                <w:rFonts w:ascii="Times New Roman" w:hAnsi="Times New Roman" w:cs="Times New Roman"/>
+                <w:sz w:val="20"/>
+                <w:szCs w:val="20"/>
+              </w:rPr>
+            </w:pPr>
+            <w:proofErr w:type="spellStart"/>
+            <w:r>
+              <w:rPr>
+                <w:rFonts w:ascii="Times New Roman" w:hAnsi="Times New Roman" w:cs="Times New Roman"/>
+                <w:sz w:val="20"/>
+                <w:szCs w:val="20"/>
+              </w:rPr>
+              <w:t>id_</w:t>
+            </w:r>
+            <w:r>
+              <w:rPr>
+                <w:rFonts w:ascii="Times New Roman" w:hAnsi="Times New Roman" w:cs="Times New Roman"/>
+                <w:sz w:val="20"/>
+                <w:szCs w:val="20"/>
+              </w:rPr>
+              <w:t>estacion</w:t>
+            </w:r>
+            <w:proofErr w:type="spellEnd"/>
+            <w:r>
+              <w:rPr>
+                <w:rFonts w:ascii="Times New Roman" w:hAnsi="Times New Roman" w:cs="Times New Roman"/>
+                <w:sz w:val="20"/>
+                <w:szCs w:val="20"/>
+              </w:rPr>
+              <w:t xml:space="preserve"> (</w:t>
+            </w:r>
+            <w:proofErr w:type="spellStart"/>
+            <w:r>
+              <w:rPr>
+                <w:rFonts w:ascii="Times New Roman" w:hAnsi="Times New Roman" w:cs="Times New Roman"/>
+                <w:sz w:val="20"/>
+                <w:szCs w:val="20"/>
+              </w:rPr>
+              <w:t>Integer</w:t>
+            </w:r>
+            <w:proofErr w:type="spellEnd"/>
+            <w:r>
+              <w:rPr>
+                <w:rFonts w:ascii="Times New Roman" w:hAnsi="Times New Roman" w:cs="Times New Roman"/>
+                <w:sz w:val="20"/>
+                <w:szCs w:val="20"/>
+              </w:rPr>
+              <w:t xml:space="preserve">) </w:t>
+            </w:r>
+            <w:proofErr w:type="spellStart"/>
+            <w:r>
+              <w:rPr>
+                <w:rFonts w:ascii="Times New Roman" w:hAnsi="Times New Roman" w:cs="Times New Roman"/>
+                <w:sz w:val="20"/>
+                <w:szCs w:val="20"/>
+              </w:rPr>
+              <w:t>nombre</w:t>
+            </w:r>
+            <w:r>
+              <w:rPr>
+                <w:rFonts w:ascii="Times New Roman" w:hAnsi="Times New Roman" w:cs="Times New Roman"/>
+                <w:sz w:val="20"/>
+                <w:szCs w:val="20"/>
+              </w:rPr>
+              <w:t>_</w:t>
+            </w:r>
+            <w:proofErr w:type="gramStart"/>
+            <w:r>
+              <w:rPr>
+                <w:rFonts w:ascii="Times New Roman" w:hAnsi="Times New Roman" w:cs="Times New Roman"/>
+                <w:sz w:val="20"/>
+                <w:szCs w:val="20"/>
+              </w:rPr>
+              <w:t>estacion</w:t>
+            </w:r>
+            <w:proofErr w:type="spellEnd"/>
+            <w:r>
+              <w:rPr>
+                <w:rFonts w:ascii="Times New Roman" w:hAnsi="Times New Roman" w:cs="Times New Roman"/>
+                <w:sz w:val="20"/>
+                <w:szCs w:val="20"/>
+              </w:rPr>
+              <w:t>(</w:t>
+            </w:r>
+            <w:proofErr w:type="spellStart"/>
+            <w:proofErr w:type="gramEnd"/>
+            <w:r>
+              <w:rPr>
+                <w:rFonts w:ascii="Times New Roman" w:hAnsi="Times New Roman" w:cs="Times New Roman"/>
+                <w:sz w:val="20"/>
+                <w:szCs w:val="20"/>
+              </w:rPr>
+              <w:t>String</w:t>
+            </w:r>
+            <w:proofErr w:type="spellEnd"/>
+            <w:r>
+              <w:rPr>
+                <w:rFonts w:ascii="Times New Roman" w:hAnsi="Times New Roman" w:cs="Times New Roman"/>
+                <w:sz w:val="20"/>
+                <w:szCs w:val="20"/>
+              </w:rPr>
+              <w:t xml:space="preserve">) </w:t>
+            </w:r>
+            <w:proofErr w:type="spellStart"/>
+            <w:r>
+              <w:rPr>
+                <w:rFonts w:ascii="Times New Roman" w:hAnsi="Times New Roman" w:cs="Times New Roman"/>
+                <w:sz w:val="20"/>
+                <w:szCs w:val="20"/>
+              </w:rPr>
+              <w:t>nombre</w:t>
+            </w:r>
+            <w:r>
+              <w:rPr>
+                <w:rFonts w:ascii="Times New Roman" w:hAnsi="Times New Roman" w:cs="Times New Roman"/>
+                <w:sz w:val="20"/>
+                <w:szCs w:val="20"/>
+              </w:rPr>
+              <w:t>_c</w:t>
+            </w:r>
+            <w:r>
+              <w:rPr>
+                <w:rFonts w:ascii="Times New Roman" w:hAnsi="Times New Roman" w:cs="Times New Roman"/>
+                <w:sz w:val="20"/>
+                <w:szCs w:val="20"/>
+              </w:rPr>
+              <w:t>orto_estacion</w:t>
+            </w:r>
+            <w:proofErr w:type="spellEnd"/>
+            <w:r>
+              <w:rPr>
+                <w:rFonts w:ascii="Times New Roman" w:hAnsi="Times New Roman" w:cs="Times New Roman"/>
+                <w:sz w:val="20"/>
+                <w:szCs w:val="20"/>
+              </w:rPr>
+              <w:t>(</w:t>
+            </w:r>
+            <w:proofErr w:type="spellStart"/>
+            <w:r>
+              <w:rPr>
+                <w:rFonts w:ascii="Times New Roman" w:hAnsi="Times New Roman" w:cs="Times New Roman"/>
+                <w:sz w:val="20"/>
+                <w:szCs w:val="20"/>
+              </w:rPr>
+              <w:t>String</w:t>
+            </w:r>
+            <w:proofErr w:type="spellEnd"/>
+            <w:r>
+              <w:rPr>
+                <w:rFonts w:ascii="Times New Roman" w:hAnsi="Times New Roman" w:cs="Times New Roman"/>
+                <w:sz w:val="20"/>
+                <w:szCs w:val="20"/>
+              </w:rPr>
+              <w:t>)</w:t>
             </w:r>
             <w:r>
               <w:rPr>
@@ -11450,7 +11568,25 @@
                 <w:sz w:val="20"/>
                 <w:szCs w:val="20"/>
               </w:rPr>
-              <w:t>protocolo_estacion</w:t>
+              <w:t>serial_estacion</w:t>
+            </w:r>
+            <w:proofErr w:type="spellEnd"/>
+            <w:r>
+              <w:rPr>
+                <w:rFonts w:ascii="Times New Roman" w:hAnsi="Times New Roman" w:cs="Times New Roman"/>
+                <w:sz w:val="20"/>
+                <w:szCs w:val="20"/>
+              </w:rPr>
+              <w:t>(</w:t>
+            </w:r>
+            <w:proofErr w:type="spellStart"/>
+            <w:r>
+              <w:rPr>
+                <w:rFonts w:ascii="Times New Roman" w:hAnsi="Times New Roman" w:cs="Times New Roman"/>
+                <w:sz w:val="20"/>
+                <w:szCs w:val="20"/>
+              </w:rPr>
+              <w:t>String</w:t>
             </w:r>
             <w:proofErr w:type="spellEnd"/>
             <w:r>
@@ -11462,28 +11598,24 @@
               <w:t>)</w:t>
             </w:r>
           </w:p>
-        </w:tc>
-        <w:tc>
-          <w:tcPr>
-            <w:tcW w:w="3058" w:type="dxa"/>
-          </w:tcPr>
-          <w:p>
-            <w:pPr>
-              <w:rPr>
-                <w:rFonts w:ascii="Times New Roman" w:hAnsi="Times New Roman" w:cs="Times New Roman"/>
-                <w:sz w:val="20"/>
-                <w:szCs w:val="20"/>
-              </w:rPr>
-            </w:pPr>
-            <w:proofErr w:type="spellStart"/>
-            <w:r>
-              <w:rPr>
-                <w:rFonts w:ascii="Times New Roman" w:hAnsi="Times New Roman" w:cs="Times New Roman"/>
-                <w:sz w:val="20"/>
-                <w:szCs w:val="20"/>
-              </w:rPr>
-              <w:t>id_</w:t>
-            </w:r>
+          <w:p>
+            <w:pPr>
+              <w:rPr>
+                <w:rFonts w:ascii="Times New Roman" w:hAnsi="Times New Roman" w:cs="Times New Roman"/>
+                <w:sz w:val="20"/>
+                <w:szCs w:val="20"/>
+              </w:rPr>
+            </w:pPr>
+            <w:proofErr w:type="spellStart"/>
+            <w:r>
+              <w:rPr>
+                <w:rFonts w:ascii="Times New Roman" w:hAnsi="Times New Roman" w:cs="Times New Roman"/>
+                <w:sz w:val="20"/>
+                <w:szCs w:val="20"/>
+              </w:rPr>
+              <w:t>ciudad_</w:t>
+            </w:r>
+            <w:proofErr w:type="gramStart"/>
             <w:r>
               <w:rPr>
                 <w:rFonts w:ascii="Times New Roman" w:hAnsi="Times New Roman" w:cs="Times New Roman"/>
@@ -11499,42 +11631,44 @@
                 <w:sz w:val="20"/>
                 <w:szCs w:val="20"/>
               </w:rPr>
-              <w:t xml:space="preserve"> (</w:t>
-            </w:r>
-            <w:proofErr w:type="spellStart"/>
-            <w:r>
-              <w:rPr>
-                <w:rFonts w:ascii="Times New Roman" w:hAnsi="Times New Roman" w:cs="Times New Roman"/>
-                <w:sz w:val="20"/>
-                <w:szCs w:val="20"/>
-              </w:rPr>
-              <w:t>Integer</w:t>
-            </w:r>
-            <w:proofErr w:type="spellEnd"/>
-            <w:r>
-              <w:rPr>
-                <w:rFonts w:ascii="Times New Roman" w:hAnsi="Times New Roman" w:cs="Times New Roman"/>
-                <w:sz w:val="20"/>
-                <w:szCs w:val="20"/>
-              </w:rPr>
-              <w:t xml:space="preserve">) </w:t>
-            </w:r>
-            <w:proofErr w:type="spellStart"/>
-            <w:r>
-              <w:rPr>
-                <w:rFonts w:ascii="Times New Roman" w:hAnsi="Times New Roman" w:cs="Times New Roman"/>
-                <w:sz w:val="20"/>
-                <w:szCs w:val="20"/>
-              </w:rPr>
-              <w:t>nombre</w:t>
-            </w:r>
-            <w:r>
-              <w:rPr>
-                <w:rFonts w:ascii="Times New Roman" w:hAnsi="Times New Roman" w:cs="Times New Roman"/>
-                <w:sz w:val="20"/>
-                <w:szCs w:val="20"/>
-              </w:rPr>
-              <w:t>_</w:t>
+              <w:t>(</w:t>
+            </w:r>
+            <w:proofErr w:type="spellStart"/>
+            <w:proofErr w:type="gramEnd"/>
+            <w:r>
+              <w:rPr>
+                <w:rFonts w:ascii="Times New Roman" w:hAnsi="Times New Roman" w:cs="Times New Roman"/>
+                <w:sz w:val="20"/>
+                <w:szCs w:val="20"/>
+              </w:rPr>
+              <w:t>String</w:t>
+            </w:r>
+            <w:proofErr w:type="spellEnd"/>
+            <w:r>
+              <w:rPr>
+                <w:rFonts w:ascii="Times New Roman" w:hAnsi="Times New Roman" w:cs="Times New Roman"/>
+                <w:sz w:val="20"/>
+                <w:szCs w:val="20"/>
+              </w:rPr>
+              <w:t>)</w:t>
+            </w:r>
+          </w:p>
+          <w:p>
+            <w:pPr>
+              <w:rPr>
+                <w:rFonts w:ascii="Times New Roman" w:hAnsi="Times New Roman" w:cs="Times New Roman"/>
+                <w:sz w:val="20"/>
+                <w:szCs w:val="20"/>
+              </w:rPr>
+            </w:pPr>
+            <w:proofErr w:type="spellStart"/>
+            <w:r>
+              <w:rPr>
+                <w:rFonts w:ascii="Times New Roman" w:hAnsi="Times New Roman" w:cs="Times New Roman"/>
+                <w:sz w:val="20"/>
+                <w:szCs w:val="20"/>
+              </w:rPr>
+              <w:t>protocolo_</w:t>
             </w:r>
             <w:proofErr w:type="gramStart"/>
             <w:r>
@@ -11571,214 +11705,8 @@
                 <w:sz w:val="20"/>
                 <w:szCs w:val="20"/>
               </w:rPr>
-              <w:t xml:space="preserve">) </w:t>
-            </w:r>
-            <w:proofErr w:type="spellStart"/>
-            <w:r>
-              <w:rPr>
-                <w:rFonts w:ascii="Times New Roman" w:hAnsi="Times New Roman" w:cs="Times New Roman"/>
-                <w:sz w:val="20"/>
-                <w:szCs w:val="20"/>
-              </w:rPr>
-              <w:t>nombre</w:t>
-            </w:r>
-            <w:r>
-              <w:rPr>
-                <w:rFonts w:ascii="Times New Roman" w:hAnsi="Times New Roman" w:cs="Times New Roman"/>
-                <w:sz w:val="20"/>
-                <w:szCs w:val="20"/>
-              </w:rPr>
-              <w:t>_c</w:t>
-            </w:r>
-            <w:r>
-              <w:rPr>
-                <w:rFonts w:ascii="Times New Roman" w:hAnsi="Times New Roman" w:cs="Times New Roman"/>
-                <w:sz w:val="20"/>
-                <w:szCs w:val="20"/>
-              </w:rPr>
-              <w:t>orto_estacion</w:t>
-            </w:r>
-            <w:proofErr w:type="spellEnd"/>
-            <w:r>
-              <w:rPr>
-                <w:rFonts w:ascii="Times New Roman" w:hAnsi="Times New Roman" w:cs="Times New Roman"/>
-                <w:sz w:val="20"/>
-                <w:szCs w:val="20"/>
-              </w:rPr>
-              <w:t>(</w:t>
-            </w:r>
-            <w:proofErr w:type="spellStart"/>
-            <w:r>
-              <w:rPr>
-                <w:rFonts w:ascii="Times New Roman" w:hAnsi="Times New Roman" w:cs="Times New Roman"/>
-                <w:sz w:val="20"/>
-                <w:szCs w:val="20"/>
-              </w:rPr>
-              <w:t>String</w:t>
-            </w:r>
-            <w:proofErr w:type="spellEnd"/>
-            <w:r>
-              <w:rPr>
-                <w:rFonts w:ascii="Times New Roman" w:hAnsi="Times New Roman" w:cs="Times New Roman"/>
-                <w:sz w:val="20"/>
-                <w:szCs w:val="20"/>
-              </w:rPr>
               <w:t>)</w:t>
             </w:r>
-            <w:r>
-              <w:rPr>
-                <w:rFonts w:ascii="Times New Roman" w:hAnsi="Times New Roman" w:cs="Times New Roman"/>
-                <w:sz w:val="20"/>
-                <w:szCs w:val="20"/>
-              </w:rPr>
-              <w:t xml:space="preserve"> </w:t>
-            </w:r>
-            <w:proofErr w:type="spellStart"/>
-            <w:r>
-              <w:rPr>
-                <w:rFonts w:ascii="Times New Roman" w:hAnsi="Times New Roman" w:cs="Times New Roman"/>
-                <w:sz w:val="20"/>
-                <w:szCs w:val="20"/>
-              </w:rPr>
-              <w:t>serial_estacion</w:t>
-            </w:r>
-            <w:proofErr w:type="spellEnd"/>
-            <w:r>
-              <w:rPr>
-                <w:rFonts w:ascii="Times New Roman" w:hAnsi="Times New Roman" w:cs="Times New Roman"/>
-                <w:sz w:val="20"/>
-                <w:szCs w:val="20"/>
-              </w:rPr>
-              <w:t>(</w:t>
-            </w:r>
-            <w:proofErr w:type="spellStart"/>
-            <w:r>
-              <w:rPr>
-                <w:rFonts w:ascii="Times New Roman" w:hAnsi="Times New Roman" w:cs="Times New Roman"/>
-                <w:sz w:val="20"/>
-                <w:szCs w:val="20"/>
-              </w:rPr>
-              <w:t>String</w:t>
-            </w:r>
-            <w:proofErr w:type="spellEnd"/>
-            <w:r>
-              <w:rPr>
-                <w:rFonts w:ascii="Times New Roman" w:hAnsi="Times New Roman" w:cs="Times New Roman"/>
-                <w:sz w:val="20"/>
-                <w:szCs w:val="20"/>
-              </w:rPr>
-              <w:t>)</w:t>
-            </w:r>
-          </w:p>
-          <w:p>
-            <w:pPr>
-              <w:rPr>
-                <w:rFonts w:ascii="Times New Roman" w:hAnsi="Times New Roman" w:cs="Times New Roman"/>
-                <w:sz w:val="20"/>
-                <w:szCs w:val="20"/>
-              </w:rPr>
-            </w:pPr>
-            <w:proofErr w:type="spellStart"/>
-            <w:r>
-              <w:rPr>
-                <w:rFonts w:ascii="Times New Roman" w:hAnsi="Times New Roman" w:cs="Times New Roman"/>
-                <w:sz w:val="20"/>
-                <w:szCs w:val="20"/>
-              </w:rPr>
-              <w:t>ciudad_</w:t>
-            </w:r>
-            <w:proofErr w:type="gramStart"/>
-            <w:r>
-              <w:rPr>
-                <w:rFonts w:ascii="Times New Roman" w:hAnsi="Times New Roman" w:cs="Times New Roman"/>
-                <w:sz w:val="20"/>
-                <w:szCs w:val="20"/>
-              </w:rPr>
-              <w:t>estacion</w:t>
-            </w:r>
-            <w:proofErr w:type="spellEnd"/>
-            <w:r>
-              <w:rPr>
-                <w:rFonts w:ascii="Times New Roman" w:hAnsi="Times New Roman" w:cs="Times New Roman"/>
-                <w:sz w:val="20"/>
-                <w:szCs w:val="20"/>
-              </w:rPr>
-              <w:t>(</w:t>
-            </w:r>
-            <w:proofErr w:type="spellStart"/>
-            <w:proofErr w:type="gramEnd"/>
-            <w:r>
-              <w:rPr>
-                <w:rFonts w:ascii="Times New Roman" w:hAnsi="Times New Roman" w:cs="Times New Roman"/>
-                <w:sz w:val="20"/>
-                <w:szCs w:val="20"/>
-              </w:rPr>
-              <w:t>String</w:t>
-            </w:r>
-            <w:proofErr w:type="spellEnd"/>
-            <w:r>
-              <w:rPr>
-                <w:rFonts w:ascii="Times New Roman" w:hAnsi="Times New Roman" w:cs="Times New Roman"/>
-                <w:sz w:val="20"/>
-                <w:szCs w:val="20"/>
-              </w:rPr>
-              <w:t>)</w:t>
-            </w:r>
-          </w:p>
-          <w:p>
-            <w:pPr>
-              <w:rPr>
-                <w:rFonts w:ascii="Times New Roman" w:hAnsi="Times New Roman" w:cs="Times New Roman"/>
-                <w:sz w:val="20"/>
-                <w:szCs w:val="20"/>
-              </w:rPr>
-            </w:pPr>
-            <w:proofErr w:type="spellStart"/>
-            <w:r>
-              <w:rPr>
-                <w:rFonts w:ascii="Times New Roman" w:hAnsi="Times New Roman" w:cs="Times New Roman"/>
-                <w:sz w:val="20"/>
-                <w:szCs w:val="20"/>
-              </w:rPr>
-              <w:t>protocolo_</w:t>
-            </w:r>
-            <w:proofErr w:type="gramStart"/>
-            <w:r>
-              <w:rPr>
-                <w:rFonts w:ascii="Times New Roman" w:hAnsi="Times New Roman" w:cs="Times New Roman"/>
-                <w:sz w:val="20"/>
-                <w:szCs w:val="20"/>
-              </w:rPr>
-              <w:t>estacion</w:t>
-            </w:r>
-            <w:proofErr w:type="spellEnd"/>
-            <w:r>
-              <w:rPr>
-                <w:rFonts w:ascii="Times New Roman" w:hAnsi="Times New Roman" w:cs="Times New Roman"/>
-                <w:sz w:val="20"/>
-                <w:szCs w:val="20"/>
-              </w:rPr>
-              <w:t>(</w:t>
-            </w:r>
-            <w:proofErr w:type="spellStart"/>
-            <w:proofErr w:type="gramEnd"/>
-            <w:r>
-              <w:rPr>
-                <w:rFonts w:ascii="Times New Roman" w:hAnsi="Times New Roman" w:cs="Times New Roman"/>
-                <w:sz w:val="20"/>
-                <w:szCs w:val="20"/>
-              </w:rPr>
-              <w:t>String</w:t>
-            </w:r>
-            <w:proofErr w:type="spellEnd"/>
-            <w:r>
-              <w:rPr>
-                <w:rFonts w:ascii="Times New Roman" w:hAnsi="Times New Roman" w:cs="Times New Roman"/>
-                <w:sz w:val="20"/>
-                <w:szCs w:val="20"/>
-              </w:rPr>
-              <w:t>)</w:t>
-            </w:r>
           </w:p>
         </w:tc>
         <w:tc>
@@ -11799,15 +11727,7 @@
                 <w:sz w:val="20"/>
                 <w:szCs w:val="20"/>
               </w:rPr>
-              <w:t xml:space="preserve">Consulta e imprime todos los datos de las </w:t>
-            </w:r>
-            <w:r>
-              <w:rPr>
-                <w:rFonts w:ascii="Times New Roman" w:hAnsi="Times New Roman" w:cs="Times New Roman"/>
-                <w:sz w:val="20"/>
-                <w:szCs w:val="20"/>
-              </w:rPr>
-              <w:t>estaciones</w:t>
+              <w:t>Consulta e imprime todos los datos de las estaciones</w:t>
             </w:r>
           </w:p>
         </w:tc>
@@ -12055,15 +11975,7 @@
                 <w:sz w:val="20"/>
                 <w:szCs w:val="20"/>
               </w:rPr>
-              <w:t xml:space="preserve">Llenar el formulario con los datos de la </w:t>
-            </w:r>
-            <w:r>
-              <w:rPr>
-                <w:rFonts w:ascii="Times New Roman" w:hAnsi="Times New Roman" w:cs="Times New Roman"/>
-                <w:sz w:val="20"/>
-                <w:szCs w:val="20"/>
-              </w:rPr>
-              <w:t>estación</w:t>
+              <w:t>Llenar el formulario con los datos de la estación</w:t>
             </w:r>
           </w:p>
         </w:tc>
@@ -12145,23 +12057,7 @@
                 <w:sz w:val="20"/>
                 <w:szCs w:val="20"/>
               </w:rPr>
-              <w:t>consultar</w:t>
-            </w:r>
-            <w:r>
-              <w:rPr>
-                <w:rFonts w:ascii="Times New Roman" w:hAnsi="Times New Roman" w:cs="Times New Roman"/>
-                <w:sz w:val="20"/>
-                <w:szCs w:val="20"/>
-              </w:rPr>
-              <w:t>Estacion</w:t>
-            </w:r>
-            <w:r>
-              <w:rPr>
-                <w:rFonts w:ascii="Times New Roman" w:hAnsi="Times New Roman" w:cs="Times New Roman"/>
-                <w:sz w:val="20"/>
-                <w:szCs w:val="20"/>
-              </w:rPr>
-              <w:t>Id</w:t>
+              <w:t>consultarEstacionId</w:t>
             </w:r>
             <w:proofErr w:type="spellEnd"/>
             <w:r>
@@ -12265,9 +12161,750 @@
                 <w:szCs w:val="20"/>
               </w:rPr>
               <w:t xml:space="preserve">) </w:t>
+            </w:r>
+          </w:p>
+        </w:tc>
+        <w:tc>
+          <w:tcPr>
+            <w:tcW w:w="1246" w:type="dxa"/>
+          </w:tcPr>
+          <w:p>
+            <w:pPr>
+              <w:rPr>
+                <w:rFonts w:ascii="Times New Roman" w:hAnsi="Times New Roman" w:cs="Times New Roman"/>
+                <w:sz w:val="20"/>
+                <w:szCs w:val="20"/>
+              </w:rPr>
+            </w:pPr>
+            <w:r>
+              <w:rPr>
+                <w:rFonts w:ascii="Times New Roman" w:hAnsi="Times New Roman" w:cs="Times New Roman"/>
+                <w:sz w:val="20"/>
+                <w:szCs w:val="20"/>
+              </w:rPr>
+              <w:t>Consulta e imprime datos relacionados con el nombre de la estación</w:t>
+            </w:r>
+          </w:p>
+        </w:tc>
+        <w:tc>
+          <w:tcPr>
+            <w:tcW w:w="1246" w:type="dxa"/>
+          </w:tcPr>
+          <w:p>
+            <w:pPr>
+              <w:rPr>
+                <w:rFonts w:ascii="Times New Roman" w:hAnsi="Times New Roman" w:cs="Times New Roman"/>
+                <w:sz w:val="20"/>
+                <w:szCs w:val="20"/>
+              </w:rPr>
+            </w:pPr>
+            <w:r>
+              <w:rPr>
+                <w:rFonts w:ascii="Times New Roman" w:hAnsi="Times New Roman" w:cs="Times New Roman"/>
+                <w:sz w:val="20"/>
+                <w:szCs w:val="20"/>
+              </w:rPr>
+              <w:t xml:space="preserve">Consulta información en la </w:t>
+            </w:r>
+            <w:proofErr w:type="spellStart"/>
+            <w:r>
+              <w:rPr>
+                <w:rFonts w:ascii="Times New Roman" w:hAnsi="Times New Roman" w:cs="Times New Roman"/>
+                <w:sz w:val="20"/>
+                <w:szCs w:val="20"/>
+              </w:rPr>
+              <w:t>bd</w:t>
+            </w:r>
+            <w:proofErr w:type="spellEnd"/>
+          </w:p>
+        </w:tc>
+      </w:tr>
+      <w:tr>
+        <w:tc>
+          <w:tcPr>
+            <w:tcW w:w="638" w:type="dxa"/>
+            <w:vMerge w:val="restart"/>
+          </w:tcPr>
+          <w:p>
+            <w:pPr>
+              <w:jc w:val="center"/>
+              <w:rPr>
+                <w:rFonts w:ascii="Times New Roman" w:hAnsi="Times New Roman" w:cs="Times New Roman"/>
+                <w:sz w:val="20"/>
+                <w:szCs w:val="20"/>
+              </w:rPr>
+            </w:pPr>
+          </w:p>
+          <w:p>
+            <w:pPr>
+              <w:jc w:val="center"/>
+              <w:rPr>
+                <w:rFonts w:ascii="Times New Roman" w:hAnsi="Times New Roman" w:cs="Times New Roman"/>
+                <w:sz w:val="20"/>
+                <w:szCs w:val="20"/>
+              </w:rPr>
+            </w:pPr>
+          </w:p>
+          <w:p>
+            <w:pPr>
+              <w:jc w:val="center"/>
+              <w:rPr>
+                <w:rFonts w:ascii="Times New Roman" w:hAnsi="Times New Roman" w:cs="Times New Roman"/>
+                <w:sz w:val="20"/>
+                <w:szCs w:val="20"/>
+              </w:rPr>
+            </w:pPr>
+          </w:p>
+          <w:p>
+            <w:pPr>
+              <w:jc w:val="center"/>
+              <w:rPr>
+                <w:rFonts w:ascii="Times New Roman" w:hAnsi="Times New Roman" w:cs="Times New Roman"/>
+                <w:sz w:val="20"/>
+                <w:szCs w:val="20"/>
+              </w:rPr>
+            </w:pPr>
+            <w:r>
+              <w:rPr>
+                <w:rFonts w:ascii="Times New Roman" w:hAnsi="Times New Roman" w:cs="Times New Roman"/>
+                <w:sz w:val="20"/>
+                <w:szCs w:val="20"/>
+              </w:rPr>
+              <w:t>#1</w:t>
+            </w:r>
+          </w:p>
+        </w:tc>
+        <w:tc>
+          <w:tcPr>
+            <w:tcW w:w="4602" w:type="dxa"/>
+          </w:tcPr>
+          <w:p>
+            <w:pPr>
+              <w:rPr>
+                <w:rFonts w:ascii="Times New Roman" w:hAnsi="Times New Roman" w:cs="Times New Roman"/>
+                <w:sz w:val="20"/>
+                <w:szCs w:val="20"/>
+              </w:rPr>
+            </w:pPr>
+          </w:p>
+          <w:p>
+            <w:pPr>
+              <w:rPr>
+                <w:rFonts w:ascii="Times New Roman" w:hAnsi="Times New Roman" w:cs="Times New Roman"/>
+                <w:sz w:val="20"/>
+                <w:szCs w:val="20"/>
+              </w:rPr>
+            </w:pPr>
+            <w:proofErr w:type="spellStart"/>
+            <w:proofErr w:type="gramStart"/>
+            <w:r>
+              <w:rPr>
+                <w:rFonts w:ascii="Times New Roman" w:hAnsi="Times New Roman" w:cs="Times New Roman"/>
+                <w:sz w:val="20"/>
+                <w:szCs w:val="20"/>
+              </w:rPr>
+              <w:t>conectarFtp</w:t>
+            </w:r>
+            <w:proofErr w:type="spellEnd"/>
+            <w:r>
+              <w:rPr>
+                <w:rFonts w:ascii="Times New Roman" w:hAnsi="Times New Roman" w:cs="Times New Roman"/>
+                <w:sz w:val="20"/>
+                <w:szCs w:val="20"/>
+              </w:rPr>
+              <w:t>(</w:t>
+            </w:r>
+            <w:proofErr w:type="spellStart"/>
+            <w:proofErr w:type="gramEnd"/>
+            <w:r>
+              <w:rPr>
+                <w:rFonts w:ascii="Times New Roman" w:hAnsi="Times New Roman" w:cs="Times New Roman"/>
+                <w:sz w:val="20"/>
+                <w:szCs w:val="20"/>
+              </w:rPr>
+              <w:t>id_conectar_ftp</w:t>
+            </w:r>
+            <w:proofErr w:type="spellEnd"/>
+            <w:r>
+              <w:rPr>
+                <w:rFonts w:ascii="Times New Roman" w:hAnsi="Times New Roman" w:cs="Times New Roman"/>
+                <w:sz w:val="20"/>
+                <w:szCs w:val="20"/>
+              </w:rPr>
+              <w:t>, puerto, usuario, clave</w:t>
+            </w:r>
+            <w:r>
+              <w:rPr>
+                <w:rFonts w:ascii="Times New Roman" w:hAnsi="Times New Roman" w:cs="Times New Roman"/>
+                <w:sz w:val="20"/>
+                <w:szCs w:val="20"/>
+              </w:rPr>
+              <w:t>)</w:t>
+            </w:r>
+          </w:p>
+        </w:tc>
+        <w:tc>
+          <w:tcPr>
+            <w:tcW w:w="3058" w:type="dxa"/>
+          </w:tcPr>
+          <w:p>
+            <w:pPr>
+              <w:rPr>
+                <w:rFonts w:ascii="Times New Roman" w:hAnsi="Times New Roman" w:cs="Times New Roman"/>
+                <w:sz w:val="20"/>
+                <w:szCs w:val="20"/>
+              </w:rPr>
+            </w:pPr>
+            <w:proofErr w:type="spellStart"/>
+            <w:r>
+              <w:rPr>
+                <w:rFonts w:ascii="Times New Roman" w:hAnsi="Times New Roman" w:cs="Times New Roman"/>
+                <w:sz w:val="20"/>
+                <w:szCs w:val="20"/>
+              </w:rPr>
+              <w:t>id_</w:t>
+            </w:r>
+            <w:r>
+              <w:rPr>
+                <w:rFonts w:ascii="Times New Roman" w:hAnsi="Times New Roman" w:cs="Times New Roman"/>
+                <w:sz w:val="20"/>
+                <w:szCs w:val="20"/>
+              </w:rPr>
+              <w:t>conectar_</w:t>
+            </w:r>
+            <w:proofErr w:type="gramStart"/>
+            <w:r>
+              <w:rPr>
+                <w:rFonts w:ascii="Times New Roman" w:hAnsi="Times New Roman" w:cs="Times New Roman"/>
+                <w:sz w:val="20"/>
+                <w:szCs w:val="20"/>
+              </w:rPr>
+              <w:t>ftp</w:t>
+            </w:r>
+            <w:proofErr w:type="spellEnd"/>
+            <w:r>
+              <w:rPr>
+                <w:rFonts w:ascii="Times New Roman" w:hAnsi="Times New Roman" w:cs="Times New Roman"/>
+                <w:sz w:val="20"/>
+                <w:szCs w:val="20"/>
+              </w:rPr>
+              <w:t>(</w:t>
+            </w:r>
+            <w:proofErr w:type="spellStart"/>
+            <w:proofErr w:type="gramEnd"/>
+            <w:r>
+              <w:rPr>
+                <w:rFonts w:ascii="Times New Roman" w:hAnsi="Times New Roman" w:cs="Times New Roman"/>
+                <w:sz w:val="20"/>
+                <w:szCs w:val="20"/>
+              </w:rPr>
+              <w:t>Integer</w:t>
+            </w:r>
+            <w:proofErr w:type="spellEnd"/>
+            <w:r>
+              <w:rPr>
+                <w:rFonts w:ascii="Times New Roman" w:hAnsi="Times New Roman" w:cs="Times New Roman"/>
+                <w:sz w:val="20"/>
+                <w:szCs w:val="20"/>
+              </w:rPr>
+              <w:t>)</w:t>
+            </w:r>
+          </w:p>
+          <w:p>
+            <w:pPr>
+              <w:rPr>
+                <w:rFonts w:ascii="Times New Roman" w:hAnsi="Times New Roman" w:cs="Times New Roman"/>
+                <w:sz w:val="20"/>
+                <w:szCs w:val="20"/>
+              </w:rPr>
+            </w:pPr>
+            <w:r>
+              <w:rPr>
+                <w:rFonts w:ascii="Times New Roman" w:hAnsi="Times New Roman" w:cs="Times New Roman"/>
+                <w:sz w:val="20"/>
+                <w:szCs w:val="20"/>
+              </w:rPr>
+              <w:t>puerto</w:t>
+            </w:r>
+            <w:r>
+              <w:rPr>
+                <w:rFonts w:ascii="Times New Roman" w:hAnsi="Times New Roman" w:cs="Times New Roman"/>
+                <w:sz w:val="20"/>
+                <w:szCs w:val="20"/>
+              </w:rPr>
+              <w:t xml:space="preserve"> (</w:t>
+            </w:r>
+            <w:proofErr w:type="spellStart"/>
+            <w:r>
+              <w:rPr>
+                <w:rFonts w:ascii="Times New Roman" w:hAnsi="Times New Roman" w:cs="Times New Roman"/>
+                <w:sz w:val="20"/>
+                <w:szCs w:val="20"/>
+              </w:rPr>
+              <w:t>String</w:t>
+            </w:r>
+            <w:proofErr w:type="spellEnd"/>
+            <w:r>
+              <w:rPr>
+                <w:rFonts w:ascii="Times New Roman" w:hAnsi="Times New Roman" w:cs="Times New Roman"/>
+                <w:sz w:val="20"/>
+                <w:szCs w:val="20"/>
+              </w:rPr>
+              <w:t>)</w:t>
+            </w:r>
+          </w:p>
+          <w:p>
+            <w:pPr>
+              <w:rPr>
+                <w:rFonts w:ascii="Times New Roman" w:hAnsi="Times New Roman" w:cs="Times New Roman"/>
+                <w:sz w:val="20"/>
+                <w:szCs w:val="20"/>
+              </w:rPr>
+            </w:pPr>
+            <w:r>
+              <w:rPr>
+                <w:rFonts w:ascii="Times New Roman" w:hAnsi="Times New Roman" w:cs="Times New Roman"/>
+                <w:sz w:val="20"/>
+                <w:szCs w:val="20"/>
+              </w:rPr>
+              <w:t>usuario</w:t>
+            </w:r>
+            <w:r>
+              <w:rPr>
+                <w:rFonts w:ascii="Times New Roman" w:hAnsi="Times New Roman" w:cs="Times New Roman"/>
+                <w:sz w:val="20"/>
+                <w:szCs w:val="20"/>
+              </w:rPr>
+              <w:t xml:space="preserve"> (</w:t>
+            </w:r>
+            <w:proofErr w:type="spellStart"/>
+            <w:r>
+              <w:rPr>
+                <w:rFonts w:ascii="Times New Roman" w:hAnsi="Times New Roman" w:cs="Times New Roman"/>
+                <w:sz w:val="20"/>
+                <w:szCs w:val="20"/>
+              </w:rPr>
+              <w:t>String</w:t>
+            </w:r>
+            <w:proofErr w:type="spellEnd"/>
+            <w:r>
+              <w:rPr>
+                <w:rFonts w:ascii="Times New Roman" w:hAnsi="Times New Roman" w:cs="Times New Roman"/>
+                <w:sz w:val="20"/>
+                <w:szCs w:val="20"/>
+              </w:rPr>
+              <w:t>)</w:t>
+            </w:r>
+          </w:p>
+          <w:p>
+            <w:pPr>
+              <w:rPr>
+                <w:rFonts w:ascii="Times New Roman" w:hAnsi="Times New Roman" w:cs="Times New Roman"/>
+                <w:sz w:val="20"/>
+                <w:szCs w:val="20"/>
+              </w:rPr>
+            </w:pPr>
+            <w:r>
+              <w:rPr>
+                <w:rFonts w:ascii="Times New Roman" w:hAnsi="Times New Roman" w:cs="Times New Roman"/>
+                <w:sz w:val="20"/>
+                <w:szCs w:val="20"/>
+              </w:rPr>
+              <w:t>clave</w:t>
+            </w:r>
+            <w:r>
+              <w:rPr>
+                <w:rFonts w:ascii="Times New Roman" w:hAnsi="Times New Roman" w:cs="Times New Roman"/>
+                <w:sz w:val="20"/>
+                <w:szCs w:val="20"/>
+              </w:rPr>
+              <w:t xml:space="preserve"> (</w:t>
+            </w:r>
+            <w:proofErr w:type="spellStart"/>
+            <w:r>
+              <w:rPr>
+                <w:rFonts w:ascii="Times New Roman" w:hAnsi="Times New Roman" w:cs="Times New Roman"/>
+                <w:sz w:val="20"/>
+                <w:szCs w:val="20"/>
+              </w:rPr>
+              <w:t>String</w:t>
+            </w:r>
+            <w:proofErr w:type="spellEnd"/>
+            <w:r>
+              <w:rPr>
+                <w:rFonts w:ascii="Times New Roman" w:hAnsi="Times New Roman" w:cs="Times New Roman"/>
+                <w:sz w:val="20"/>
+                <w:szCs w:val="20"/>
+              </w:rPr>
+              <w:t>)</w:t>
+            </w:r>
+          </w:p>
+        </w:tc>
+        <w:tc>
+          <w:tcPr>
+            <w:tcW w:w="1246" w:type="dxa"/>
+          </w:tcPr>
+          <w:p>
+            <w:pPr>
+              <w:rPr>
+                <w:rFonts w:ascii="Times New Roman" w:hAnsi="Times New Roman" w:cs="Times New Roman"/>
+                <w:sz w:val="20"/>
+                <w:szCs w:val="20"/>
+              </w:rPr>
+            </w:pPr>
+            <w:r>
+              <w:rPr>
+                <w:rFonts w:ascii="Times New Roman" w:hAnsi="Times New Roman" w:cs="Times New Roman"/>
+                <w:sz w:val="20"/>
+                <w:szCs w:val="20"/>
+              </w:rPr>
+              <w:t>Estación conectada</w:t>
+            </w:r>
+          </w:p>
+        </w:tc>
+        <w:tc>
+          <w:tcPr>
+            <w:tcW w:w="1246" w:type="dxa"/>
+          </w:tcPr>
+          <w:p>
+            <w:pPr>
+              <w:rPr>
+                <w:rFonts w:ascii="Times New Roman" w:hAnsi="Times New Roman" w:cs="Times New Roman"/>
+                <w:sz w:val="20"/>
+                <w:szCs w:val="20"/>
+              </w:rPr>
+            </w:pPr>
+            <w:r>
+              <w:rPr>
+                <w:rFonts w:ascii="Times New Roman" w:hAnsi="Times New Roman" w:cs="Times New Roman"/>
+                <w:sz w:val="20"/>
+                <w:szCs w:val="20"/>
+              </w:rPr>
+              <w:t>Registrar un</w:t>
+            </w:r>
+            <w:r>
+              <w:rPr>
+                <w:rFonts w:ascii="Times New Roman" w:hAnsi="Times New Roman" w:cs="Times New Roman"/>
+                <w:sz w:val="20"/>
+                <w:szCs w:val="20"/>
+              </w:rPr>
+              <w:t>a</w:t>
+            </w:r>
+            <w:r>
+              <w:rPr>
+                <w:rFonts w:ascii="Times New Roman" w:hAnsi="Times New Roman" w:cs="Times New Roman"/>
+                <w:sz w:val="20"/>
+                <w:szCs w:val="20"/>
+              </w:rPr>
+              <w:t xml:space="preserve"> nuev</w:t>
+            </w:r>
+            <w:r>
+              <w:rPr>
+                <w:rFonts w:ascii="Times New Roman" w:hAnsi="Times New Roman" w:cs="Times New Roman"/>
+                <w:sz w:val="20"/>
+                <w:szCs w:val="20"/>
+              </w:rPr>
+              <w:t xml:space="preserve">a </w:t>
+            </w:r>
+            <w:r>
+              <w:rPr>
+                <w:rFonts w:ascii="Times New Roman" w:hAnsi="Times New Roman" w:cs="Times New Roman"/>
+                <w:sz w:val="20"/>
+                <w:szCs w:val="20"/>
+              </w:rPr>
+              <w:t>conexión</w:t>
+            </w:r>
+            <w:r>
+              <w:rPr>
+                <w:rFonts w:ascii="Times New Roman" w:hAnsi="Times New Roman" w:cs="Times New Roman"/>
+                <w:sz w:val="20"/>
+                <w:szCs w:val="20"/>
+              </w:rPr>
+              <w:t xml:space="preserve"> </w:t>
             </w:r>
             <w:bookmarkStart w:id="0" w:name="_GoBack"/>
             <w:bookmarkEnd w:id="0"/>
+            <w:r>
+              <w:rPr>
+                <w:rFonts w:ascii="Times New Roman" w:hAnsi="Times New Roman" w:cs="Times New Roman"/>
+                <w:sz w:val="20"/>
+                <w:szCs w:val="20"/>
+              </w:rPr>
+              <w:t xml:space="preserve">en la </w:t>
+            </w:r>
+            <w:proofErr w:type="spellStart"/>
+            <w:r>
+              <w:rPr>
+                <w:rFonts w:ascii="Times New Roman" w:hAnsi="Times New Roman" w:cs="Times New Roman"/>
+                <w:sz w:val="20"/>
+                <w:szCs w:val="20"/>
+              </w:rPr>
+              <w:t>bd</w:t>
+            </w:r>
+            <w:proofErr w:type="spellEnd"/>
+          </w:p>
+        </w:tc>
+      </w:tr>
+      <w:tr>
+        <w:tc>
+          <w:tcPr>
+            <w:tcW w:w="638" w:type="dxa"/>
+            <w:vMerge/>
+          </w:tcPr>
+          <w:p>
+            <w:pPr>
+              <w:jc w:val="center"/>
+              <w:rPr>
+                <w:rFonts w:ascii="Times New Roman" w:hAnsi="Times New Roman" w:cs="Times New Roman"/>
+                <w:sz w:val="20"/>
+                <w:szCs w:val="20"/>
+              </w:rPr>
+            </w:pPr>
+          </w:p>
+        </w:tc>
+        <w:tc>
+          <w:tcPr>
+            <w:tcW w:w="4602" w:type="dxa"/>
+          </w:tcPr>
+          <w:p>
+            <w:pPr>
+              <w:rPr>
+                <w:rFonts w:ascii="Times New Roman" w:hAnsi="Times New Roman" w:cs="Times New Roman"/>
+                <w:sz w:val="20"/>
+                <w:szCs w:val="20"/>
+              </w:rPr>
+            </w:pPr>
+          </w:p>
+          <w:p>
+            <w:pPr>
+              <w:rPr>
+                <w:rFonts w:ascii="Times New Roman" w:hAnsi="Times New Roman" w:cs="Times New Roman"/>
+                <w:sz w:val="20"/>
+                <w:szCs w:val="20"/>
+              </w:rPr>
+            </w:pPr>
+            <w:proofErr w:type="spellStart"/>
+            <w:proofErr w:type="gramStart"/>
+            <w:r>
+              <w:rPr>
+                <w:rFonts w:ascii="Times New Roman" w:hAnsi="Times New Roman" w:cs="Times New Roman"/>
+                <w:sz w:val="20"/>
+                <w:szCs w:val="20"/>
+              </w:rPr>
+              <w:t>conectarModbus</w:t>
+            </w:r>
+            <w:proofErr w:type="spellEnd"/>
+            <w:r>
+              <w:rPr>
+                <w:rFonts w:ascii="Times New Roman" w:hAnsi="Times New Roman" w:cs="Times New Roman"/>
+                <w:sz w:val="20"/>
+                <w:szCs w:val="20"/>
+              </w:rPr>
+              <w:t>(</w:t>
+            </w:r>
+            <w:proofErr w:type="spellStart"/>
+            <w:proofErr w:type="gramEnd"/>
+            <w:r>
+              <w:rPr>
+                <w:rFonts w:ascii="Times New Roman" w:hAnsi="Times New Roman" w:cs="Times New Roman"/>
+                <w:sz w:val="20"/>
+                <w:szCs w:val="20"/>
+              </w:rPr>
+              <w:t>id_conectar_modbus</w:t>
+            </w:r>
+            <w:proofErr w:type="spellEnd"/>
+            <w:r>
+              <w:rPr>
+                <w:rFonts w:ascii="Times New Roman" w:hAnsi="Times New Roman" w:cs="Times New Roman"/>
+                <w:sz w:val="20"/>
+                <w:szCs w:val="20"/>
+              </w:rPr>
+              <w:t xml:space="preserve">, puerto, </w:t>
+            </w:r>
+            <w:proofErr w:type="spellStart"/>
+            <w:r>
+              <w:rPr>
+                <w:rFonts w:ascii="Times New Roman" w:hAnsi="Times New Roman" w:cs="Times New Roman"/>
+                <w:sz w:val="20"/>
+                <w:szCs w:val="20"/>
+              </w:rPr>
+              <w:t>ip</w:t>
+            </w:r>
+            <w:proofErr w:type="spellEnd"/>
+            <w:r>
+              <w:rPr>
+                <w:rFonts w:ascii="Times New Roman" w:hAnsi="Times New Roman" w:cs="Times New Roman"/>
+                <w:sz w:val="20"/>
+                <w:szCs w:val="20"/>
+              </w:rPr>
+              <w:t>, serial</w:t>
+            </w:r>
+            <w:r>
+              <w:rPr>
+                <w:rFonts w:ascii="Times New Roman" w:hAnsi="Times New Roman" w:cs="Times New Roman"/>
+                <w:sz w:val="20"/>
+                <w:szCs w:val="20"/>
+              </w:rPr>
+              <w:t>)</w:t>
+            </w:r>
+          </w:p>
+        </w:tc>
+        <w:tc>
+          <w:tcPr>
+            <w:tcW w:w="3058" w:type="dxa"/>
+          </w:tcPr>
+          <w:p>
+            <w:pPr>
+              <w:rPr>
+                <w:rFonts w:ascii="Times New Roman" w:hAnsi="Times New Roman" w:cs="Times New Roman"/>
+                <w:sz w:val="20"/>
+                <w:szCs w:val="20"/>
+                <w:lang w:val="en-US"/>
+              </w:rPr>
+            </w:pPr>
+            <w:proofErr w:type="spellStart"/>
+            <w:r>
+              <w:rPr>
+                <w:rFonts w:ascii="Times New Roman" w:hAnsi="Times New Roman" w:cs="Times New Roman"/>
+                <w:sz w:val="20"/>
+                <w:szCs w:val="20"/>
+                <w:lang w:val="en-US"/>
+              </w:rPr>
+              <w:t>id_conectar_</w:t>
+            </w:r>
+            <w:proofErr w:type="gramStart"/>
+            <w:r>
+              <w:rPr>
+                <w:rFonts w:ascii="Times New Roman" w:hAnsi="Times New Roman" w:cs="Times New Roman"/>
+                <w:sz w:val="20"/>
+                <w:szCs w:val="20"/>
+                <w:lang w:val="en-US"/>
+              </w:rPr>
+              <w:t>modbus</w:t>
+            </w:r>
+            <w:proofErr w:type="spellEnd"/>
+            <w:r>
+              <w:rPr>
+                <w:rFonts w:ascii="Times New Roman" w:hAnsi="Times New Roman" w:cs="Times New Roman"/>
+                <w:sz w:val="20"/>
+                <w:szCs w:val="20"/>
+                <w:lang w:val="en-US"/>
+              </w:rPr>
+              <w:t>(</w:t>
+            </w:r>
+            <w:proofErr w:type="gramEnd"/>
+            <w:r>
+              <w:rPr>
+                <w:rFonts w:ascii="Times New Roman" w:hAnsi="Times New Roman" w:cs="Times New Roman"/>
+                <w:sz w:val="20"/>
+                <w:szCs w:val="20"/>
+                <w:lang w:val="en-US"/>
+              </w:rPr>
+              <w:t>Integer)</w:t>
+            </w:r>
+          </w:p>
+          <w:p>
+            <w:pPr>
+              <w:rPr>
+                <w:rFonts w:ascii="Times New Roman" w:hAnsi="Times New Roman" w:cs="Times New Roman"/>
+                <w:sz w:val="20"/>
+                <w:szCs w:val="20"/>
+                <w:lang w:val="en-US"/>
+              </w:rPr>
+            </w:pPr>
+            <w:proofErr w:type="spellStart"/>
+            <w:r>
+              <w:rPr>
+                <w:rFonts w:ascii="Times New Roman" w:hAnsi="Times New Roman" w:cs="Times New Roman"/>
+                <w:sz w:val="20"/>
+                <w:szCs w:val="20"/>
+                <w:lang w:val="en-US"/>
+              </w:rPr>
+              <w:t>puerto</w:t>
+            </w:r>
+            <w:proofErr w:type="spellEnd"/>
+            <w:r>
+              <w:rPr>
+                <w:rFonts w:ascii="Times New Roman" w:hAnsi="Times New Roman" w:cs="Times New Roman"/>
+                <w:sz w:val="20"/>
+                <w:szCs w:val="20"/>
+                <w:lang w:val="en-US"/>
+              </w:rPr>
+              <w:t xml:space="preserve"> (String)</w:t>
+            </w:r>
+          </w:p>
+          <w:p>
+            <w:pPr>
+              <w:rPr>
+                <w:rFonts w:ascii="Times New Roman" w:hAnsi="Times New Roman" w:cs="Times New Roman"/>
+                <w:sz w:val="20"/>
+                <w:szCs w:val="20"/>
+                <w:lang w:val="en-US"/>
+              </w:rPr>
+            </w:pPr>
+            <w:proofErr w:type="spellStart"/>
+            <w:r>
+              <w:rPr>
+                <w:rFonts w:ascii="Times New Roman" w:hAnsi="Times New Roman" w:cs="Times New Roman"/>
+                <w:sz w:val="20"/>
+                <w:szCs w:val="20"/>
+                <w:lang w:val="en-US"/>
+              </w:rPr>
+              <w:t>ip</w:t>
+            </w:r>
+            <w:proofErr w:type="spellEnd"/>
+            <w:r>
+              <w:rPr>
+                <w:rFonts w:ascii="Times New Roman" w:hAnsi="Times New Roman" w:cs="Times New Roman"/>
+                <w:sz w:val="20"/>
+                <w:szCs w:val="20"/>
+                <w:lang w:val="en-US"/>
+              </w:rPr>
+              <w:t xml:space="preserve"> (String)</w:t>
+            </w:r>
+          </w:p>
+          <w:p>
+            <w:pPr>
+              <w:rPr>
+                <w:rFonts w:ascii="Times New Roman" w:hAnsi="Times New Roman" w:cs="Times New Roman"/>
+                <w:sz w:val="20"/>
+                <w:szCs w:val="20"/>
+              </w:rPr>
+            </w:pPr>
+            <w:r>
+              <w:rPr>
+                <w:rFonts w:ascii="Times New Roman" w:hAnsi="Times New Roman" w:cs="Times New Roman"/>
+                <w:sz w:val="20"/>
+                <w:szCs w:val="20"/>
+              </w:rPr>
+              <w:t>serial</w:t>
+            </w:r>
+            <w:r>
+              <w:rPr>
+                <w:rFonts w:ascii="Times New Roman" w:hAnsi="Times New Roman" w:cs="Times New Roman"/>
+                <w:sz w:val="20"/>
+                <w:szCs w:val="20"/>
+              </w:rPr>
+              <w:t xml:space="preserve"> (</w:t>
+            </w:r>
+            <w:proofErr w:type="spellStart"/>
+            <w:r>
+              <w:rPr>
+                <w:rFonts w:ascii="Times New Roman" w:hAnsi="Times New Roman" w:cs="Times New Roman"/>
+                <w:sz w:val="20"/>
+                <w:szCs w:val="20"/>
+              </w:rPr>
+              <w:t>String</w:t>
+            </w:r>
+            <w:proofErr w:type="spellEnd"/>
+            <w:r>
+              <w:rPr>
+                <w:rFonts w:ascii="Times New Roman" w:hAnsi="Times New Roman" w:cs="Times New Roman"/>
+                <w:sz w:val="20"/>
+                <w:szCs w:val="20"/>
+              </w:rPr>
+              <w:t>)</w:t>
+            </w:r>
           </w:p>
         </w:tc>
         <w:tc>
@@ -12288,15 +12925,7 @@
                 <w:sz w:val="20"/>
                 <w:szCs w:val="20"/>
               </w:rPr>
-              <w:t xml:space="preserve">Consulta e imprime datos relacionados con el nombre de la </w:t>
-            </w:r>
-            <w:r>
-              <w:rPr>
-                <w:rFonts w:ascii="Times New Roman" w:hAnsi="Times New Roman" w:cs="Times New Roman"/>
-                <w:sz w:val="20"/>
-                <w:szCs w:val="20"/>
-              </w:rPr>
-              <w:t>estación</w:t>
+              <w:t>Estación conectada</w:t>
             </w:r>
           </w:p>
         </w:tc>
@@ -12318,7 +12947,47 @@
                 <w:sz w:val="20"/>
                 <w:szCs w:val="20"/>
               </w:rPr>
-              <w:t xml:space="preserve">Consulta información en la </w:t>
+              <w:t>Registrar un</w:t>
+            </w:r>
+            <w:r>
+              <w:rPr>
+                <w:rFonts w:ascii="Times New Roman" w:hAnsi="Times New Roman" w:cs="Times New Roman"/>
+                <w:sz w:val="20"/>
+                <w:szCs w:val="20"/>
+              </w:rPr>
+              <w:t>a</w:t>
+            </w:r>
+            <w:r>
+              <w:rPr>
+                <w:rFonts w:ascii="Times New Roman" w:hAnsi="Times New Roman" w:cs="Times New Roman"/>
+                <w:sz w:val="20"/>
+                <w:szCs w:val="20"/>
+              </w:rPr>
+              <w:t xml:space="preserve"> nuev</w:t>
+            </w:r>
+            <w:r>
+              <w:rPr>
+                <w:rFonts w:ascii="Times New Roman" w:hAnsi="Times New Roman" w:cs="Times New Roman"/>
+                <w:sz w:val="20"/>
+                <w:szCs w:val="20"/>
+              </w:rPr>
+              <w:t xml:space="preserve">a </w:t>
+            </w:r>
+            <w:r>
+              <w:rPr>
+                <w:rFonts w:ascii="Times New Roman" w:hAnsi="Times New Roman" w:cs="Times New Roman"/>
+                <w:sz w:val="20"/>
+                <w:szCs w:val="20"/>
+              </w:rPr>
+              <w:t>conexión</w:t>
+            </w:r>
+            <w:r>
+              <w:rPr>
+                <w:rFonts w:ascii="Times New Roman" w:hAnsi="Times New Roman" w:cs="Times New Roman"/>
+                <w:sz w:val="20"/>
+                <w:szCs w:val="20"/>
+              </w:rPr>
+              <w:t xml:space="preserve"> en la </w:t>
             </w:r>
             <w:proofErr w:type="spellStart"/>
             <w:r>
@@ -12468,6 +13137,7 @@
     <w:lsdException w:name="HTML Sample" w:semiHidden="1" w:unhideWhenUsed="1"/>
     <w:lsdException w:name="HTML Typewriter" w:semiHidden="1" w:unhideWhenUsed="1"/>
     <w:lsdException w:name="HTML Variable" w:semiHidden="1" w:unhideWhenUsed="1"/>
+    <w:lsdException w:name="Normal Table" w:semiHidden="1" w:unhideWhenUsed="1"/>
     <w:lsdException w:name="annotation subject" w:semiHidden="1" w:unhideWhenUsed="1"/>
     <w:lsdException w:name="No List" w:semiHidden="1" w:unhideWhenUsed="1"/>
     <w:lsdException w:name="Outline List 1" w:semiHidden="1" w:unhideWhenUsed="1"/>
@@ -12514,8 +13184,10 @@
     <w:lsdException w:name="Table Subtle 2" w:semiHidden="1" w:unhideWhenUsed="1"/>
     <w:lsdException w:name="Table Web 1" w:semiHidden="1" w:unhideWhenUsed="1"/>
     <w:lsdException w:name="Table Web 2" w:semiHidden="1" w:unhideWhenUsed="1"/>
+    <w:lsdException w:name="Table Web 3" w:semiHidden="1" w:unhideWhenUsed="1"/>
     <w:lsdException w:name="Balloon Text" w:semiHidden="1" w:unhideWhenUsed="1"/>
     <w:lsdException w:name="Table Grid" w:uiPriority="39"/>
+    <w:lsdException w:name="Table Theme" w:semiHidden="1" w:unhideWhenUsed="1"/>
     <w:lsdException w:name="Placeholder Text" w:semiHidden="1"/>
     <w:lsdException w:name="No Spacing" w:uiPriority="1" w:qFormat="1"/>
     <w:lsdException w:name="Light Shading" w:uiPriority="60"/>
@@ -13094,7 +13766,7 @@
 </file>
 
 <file path=customXml/itemProps1.xml><?xml version="1.0" encoding="utf-8"?>
-<ds:datastoreItem xmlns:ds="http://schemas.openxmlformats.org/officeDocument/2006/customXml" ds:itemID="{783959E3-0533-4C08-A89E-9E19AD298982}">
+<ds:datastoreItem xmlns:ds="http://schemas.openxmlformats.org/officeDocument/2006/customXml" ds:itemID="{725D9AAF-6D2A-45D6-B1F3-69D1383201D7}">
   <ds:schemaRefs>
     <ds:schemaRef ds:uri="http://schemas.openxmlformats.org/officeDocument/2006/bibliography"/>
   </ds:schemaRefs>

</xml_diff>